<commit_message>
Modified the URS&UC document
</commit_message>
<xml_diff>
--- a/Documentation/URS&UC.docx
+++ b/Documentation/URS&UC.docx
@@ -350,7 +350,17 @@
                                               <w:sz w:val="72"/>
                                               <w:szCs w:val="72"/>
                                             </w:rPr>
-                                            <w:t>FIT FUSION PROJECT PLAN</w:t>
+                                            <w:t xml:space="preserve">FIT FUSION </w:t>
+                                          </w:r>
+                                          <w:r>
+                                            <w:rPr>
+                                              <w:rFonts w:cstheme="minorHAnsi"/>
+                                              <w:caps/>
+                                              <w:color w:val="0D0D0D" w:themeColor="text1" w:themeTint="F2"/>
+                                              <w:sz w:val="72"/>
+                                              <w:szCs w:val="72"/>
+                                            </w:rPr>
+                                            <w:t>URS&amp;UC document</w:t>
                                           </w:r>
                                         </w:p>
                                       </w:sdtContent>
@@ -633,7 +643,17 @@
                                         <w:sz w:val="72"/>
                                         <w:szCs w:val="72"/>
                                       </w:rPr>
-                                      <w:t>FIT FUSION PROJECT PLAN</w:t>
+                                      <w:t xml:space="preserve">FIT FUSION </w:t>
+                                    </w:r>
+                                    <w:r>
+                                      <w:rPr>
+                                        <w:rFonts w:cstheme="minorHAnsi"/>
+                                        <w:caps/>
+                                        <w:color w:val="0D0D0D" w:themeColor="text1" w:themeTint="F2"/>
+                                        <w:sz w:val="72"/>
+                                        <w:szCs w:val="72"/>
+                                      </w:rPr>
+                                      <w:t>URS&amp;UC document</w:t>
                                     </w:r>
                                   </w:p>
                                 </w:sdtContent>
@@ -786,6 +806,12 @@
         </w:p>
         <w:sdt>
           <w:sdtPr>
+            <w:rPr>
+              <w:rFonts w:asciiTheme="minorHAnsi" w:eastAsiaTheme="minorHAnsi" w:hAnsiTheme="minorHAnsi" w:cstheme="minorBidi"/>
+              <w:color w:val="auto"/>
+              <w:sz w:val="22"/>
+              <w:szCs w:val="22"/>
+            </w:rPr>
             <w:id w:val="-549541255"/>
             <w:docPartObj>
               <w:docPartGallery w:val="Table of Contents"/>
@@ -794,13 +820,9 @@
           </w:sdtPr>
           <w:sdtEndPr>
             <w:rPr>
-              <w:rFonts w:asciiTheme="minorHAnsi" w:eastAsiaTheme="minorHAnsi" w:hAnsiTheme="minorHAnsi" w:cstheme="minorBidi"/>
               <w:b/>
               <w:bCs/>
               <w:noProof/>
-              <w:color w:val="auto"/>
-              <w:sz w:val="22"/>
-              <w:szCs w:val="22"/>
             </w:rPr>
           </w:sdtEndPr>
           <w:sdtContent>
@@ -834,7 +856,7 @@
               <w:r>
                 <w:fldChar w:fldCharType="separate"/>
               </w:r>
-              <w:hyperlink w:anchor="_Toc149643588" w:history="1">
+              <w:hyperlink w:anchor="_Toc150254896" w:history="1">
                 <w:r>
                   <w:rPr>
                     <w:rStyle w:val="Hyperlink"/>
@@ -861,7 +883,7 @@
                     <w:noProof/>
                     <w:webHidden/>
                   </w:rPr>
-                  <w:instrText xml:space="preserve"> PAGEREF _Toc149643588 \h </w:instrText>
+                  <w:instrText xml:space="preserve"> PAGEREF _Toc150254896 \h </w:instrText>
                 </w:r>
                 <w:r>
                   <w:rPr>
@@ -882,6 +904,1071 @@
                     <w:webHidden/>
                   </w:rPr>
                   <w:t>2</w:t>
+                </w:r>
+                <w:r>
+                  <w:rPr>
+                    <w:noProof/>
+                    <w:webHidden/>
+                  </w:rPr>
+                  <w:fldChar w:fldCharType="end"/>
+                </w:r>
+              </w:hyperlink>
+            </w:p>
+            <w:p>
+              <w:pPr>
+                <w:pStyle w:val="TOC2"/>
+                <w:tabs>
+                  <w:tab w:val="right" w:leader="dot" w:pos="9350"/>
+                </w:tabs>
+                <w:rPr>
+                  <w:rFonts w:eastAsiaTheme="minorEastAsia"/>
+                  <w:noProof/>
+                  <w:kern w:val="2"/>
+                  <w14:ligatures w14:val="standardContextual"/>
+                </w:rPr>
+              </w:pPr>
+              <w:hyperlink w:anchor="_Toc150254897" w:history="1">
+                <w:r>
+                  <w:rPr>
+                    <w:rStyle w:val="Hyperlink"/>
+                    <w:noProof/>
+                  </w:rPr>
+                  <w:t>FR-01: Clients should be able to log in the system.</w:t>
+                </w:r>
+                <w:r>
+                  <w:rPr>
+                    <w:noProof/>
+                    <w:webHidden/>
+                  </w:rPr>
+                  <w:tab/>
+                </w:r>
+                <w:r>
+                  <w:rPr>
+                    <w:noProof/>
+                    <w:webHidden/>
+                  </w:rPr>
+                  <w:fldChar w:fldCharType="begin"/>
+                </w:r>
+                <w:r>
+                  <w:rPr>
+                    <w:noProof/>
+                    <w:webHidden/>
+                  </w:rPr>
+                  <w:instrText xml:space="preserve"> PAGEREF _Toc150254897 \h </w:instrText>
+                </w:r>
+                <w:r>
+                  <w:rPr>
+                    <w:noProof/>
+                    <w:webHidden/>
+                  </w:rPr>
+                </w:r>
+                <w:r>
+                  <w:rPr>
+                    <w:noProof/>
+                    <w:webHidden/>
+                  </w:rPr>
+                  <w:fldChar w:fldCharType="separate"/>
+                </w:r>
+                <w:r>
+                  <w:rPr>
+                    <w:noProof/>
+                    <w:webHidden/>
+                  </w:rPr>
+                  <w:t>2</w:t>
+                </w:r>
+                <w:r>
+                  <w:rPr>
+                    <w:noProof/>
+                    <w:webHidden/>
+                  </w:rPr>
+                  <w:fldChar w:fldCharType="end"/>
+                </w:r>
+              </w:hyperlink>
+            </w:p>
+            <w:p>
+              <w:pPr>
+                <w:pStyle w:val="TOC2"/>
+                <w:tabs>
+                  <w:tab w:val="right" w:leader="dot" w:pos="9350"/>
+                </w:tabs>
+                <w:rPr>
+                  <w:rFonts w:eastAsiaTheme="minorEastAsia"/>
+                  <w:noProof/>
+                  <w:kern w:val="2"/>
+                  <w14:ligatures w14:val="standardContextual"/>
+                </w:rPr>
+              </w:pPr>
+              <w:hyperlink w:anchor="_Toc150254898" w:history="1">
+                <w:r>
+                  <w:rPr>
+                    <w:rStyle w:val="Hyperlink"/>
+                    <w:noProof/>
+                  </w:rPr>
+                  <w:t>FR-02: Clients should be able to register in the system.</w:t>
+                </w:r>
+                <w:r>
+                  <w:rPr>
+                    <w:noProof/>
+                    <w:webHidden/>
+                  </w:rPr>
+                  <w:tab/>
+                </w:r>
+                <w:r>
+                  <w:rPr>
+                    <w:noProof/>
+                    <w:webHidden/>
+                  </w:rPr>
+                  <w:fldChar w:fldCharType="begin"/>
+                </w:r>
+                <w:r>
+                  <w:rPr>
+                    <w:noProof/>
+                    <w:webHidden/>
+                  </w:rPr>
+                  <w:instrText xml:space="preserve"> PAGEREF _Toc150254898 \h </w:instrText>
+                </w:r>
+                <w:r>
+                  <w:rPr>
+                    <w:noProof/>
+                    <w:webHidden/>
+                  </w:rPr>
+                </w:r>
+                <w:r>
+                  <w:rPr>
+                    <w:noProof/>
+                    <w:webHidden/>
+                  </w:rPr>
+                  <w:fldChar w:fldCharType="separate"/>
+                </w:r>
+                <w:r>
+                  <w:rPr>
+                    <w:noProof/>
+                    <w:webHidden/>
+                  </w:rPr>
+                  <w:t>2</w:t>
+                </w:r>
+                <w:r>
+                  <w:rPr>
+                    <w:noProof/>
+                    <w:webHidden/>
+                  </w:rPr>
+                  <w:fldChar w:fldCharType="end"/>
+                </w:r>
+              </w:hyperlink>
+            </w:p>
+            <w:p>
+              <w:pPr>
+                <w:pStyle w:val="TOC2"/>
+                <w:tabs>
+                  <w:tab w:val="right" w:leader="dot" w:pos="9350"/>
+                </w:tabs>
+                <w:rPr>
+                  <w:rFonts w:eastAsiaTheme="minorEastAsia"/>
+                  <w:noProof/>
+                  <w:kern w:val="2"/>
+                  <w14:ligatures w14:val="standardContextual"/>
+                </w:rPr>
+              </w:pPr>
+              <w:hyperlink w:anchor="_Toc150254899" w:history="1">
+                <w:r>
+                  <w:rPr>
+                    <w:rStyle w:val="Hyperlink"/>
+                    <w:noProof/>
+                  </w:rPr>
+                  <w:t>FR-03: Clients should be able to reset their password.</w:t>
+                </w:r>
+                <w:r>
+                  <w:rPr>
+                    <w:noProof/>
+                    <w:webHidden/>
+                  </w:rPr>
+                  <w:tab/>
+                </w:r>
+                <w:r>
+                  <w:rPr>
+                    <w:noProof/>
+                    <w:webHidden/>
+                  </w:rPr>
+                  <w:fldChar w:fldCharType="begin"/>
+                </w:r>
+                <w:r>
+                  <w:rPr>
+                    <w:noProof/>
+                    <w:webHidden/>
+                  </w:rPr>
+                  <w:instrText xml:space="preserve"> PAGEREF _Toc150254899 \h </w:instrText>
+                </w:r>
+                <w:r>
+                  <w:rPr>
+                    <w:noProof/>
+                    <w:webHidden/>
+                  </w:rPr>
+                </w:r>
+                <w:r>
+                  <w:rPr>
+                    <w:noProof/>
+                    <w:webHidden/>
+                  </w:rPr>
+                  <w:fldChar w:fldCharType="separate"/>
+                </w:r>
+                <w:r>
+                  <w:rPr>
+                    <w:noProof/>
+                    <w:webHidden/>
+                  </w:rPr>
+                  <w:t>2</w:t>
+                </w:r>
+                <w:r>
+                  <w:rPr>
+                    <w:noProof/>
+                    <w:webHidden/>
+                  </w:rPr>
+                  <w:fldChar w:fldCharType="end"/>
+                </w:r>
+              </w:hyperlink>
+            </w:p>
+            <w:p>
+              <w:pPr>
+                <w:pStyle w:val="TOC2"/>
+                <w:tabs>
+                  <w:tab w:val="right" w:leader="dot" w:pos="9350"/>
+                </w:tabs>
+                <w:rPr>
+                  <w:rFonts w:eastAsiaTheme="minorEastAsia"/>
+                  <w:noProof/>
+                  <w:kern w:val="2"/>
+                  <w14:ligatures w14:val="standardContextual"/>
+                </w:rPr>
+              </w:pPr>
+              <w:hyperlink w:anchor="_Toc150254900" w:history="1">
+                <w:r>
+                  <w:rPr>
+                    <w:rStyle w:val="Hyperlink"/>
+                    <w:noProof/>
+                  </w:rPr>
+                  <w:t>FR-04: Clients should be able to search for products.</w:t>
+                </w:r>
+                <w:r>
+                  <w:rPr>
+                    <w:noProof/>
+                    <w:webHidden/>
+                  </w:rPr>
+                  <w:tab/>
+                </w:r>
+                <w:r>
+                  <w:rPr>
+                    <w:noProof/>
+                    <w:webHidden/>
+                  </w:rPr>
+                  <w:fldChar w:fldCharType="begin"/>
+                </w:r>
+                <w:r>
+                  <w:rPr>
+                    <w:noProof/>
+                    <w:webHidden/>
+                  </w:rPr>
+                  <w:instrText xml:space="preserve"> PAGEREF _Toc150254900 \h </w:instrText>
+                </w:r>
+                <w:r>
+                  <w:rPr>
+                    <w:noProof/>
+                    <w:webHidden/>
+                  </w:rPr>
+                </w:r>
+                <w:r>
+                  <w:rPr>
+                    <w:noProof/>
+                    <w:webHidden/>
+                  </w:rPr>
+                  <w:fldChar w:fldCharType="separate"/>
+                </w:r>
+                <w:r>
+                  <w:rPr>
+                    <w:noProof/>
+                    <w:webHidden/>
+                  </w:rPr>
+                  <w:t>3</w:t>
+                </w:r>
+                <w:r>
+                  <w:rPr>
+                    <w:noProof/>
+                    <w:webHidden/>
+                  </w:rPr>
+                  <w:fldChar w:fldCharType="end"/>
+                </w:r>
+              </w:hyperlink>
+            </w:p>
+            <w:p>
+              <w:pPr>
+                <w:pStyle w:val="TOC2"/>
+                <w:tabs>
+                  <w:tab w:val="right" w:leader="dot" w:pos="9350"/>
+                </w:tabs>
+                <w:rPr>
+                  <w:rFonts w:eastAsiaTheme="minorEastAsia"/>
+                  <w:noProof/>
+                  <w:kern w:val="2"/>
+                  <w14:ligatures w14:val="standardContextual"/>
+                </w:rPr>
+              </w:pPr>
+              <w:hyperlink w:anchor="_Toc150254901" w:history="1">
+                <w:r>
+                  <w:rPr>
+                    <w:rStyle w:val="Hyperlink"/>
+                    <w:noProof/>
+                  </w:rPr>
+                  <w:t>FR-05: Clients should be able to filter by products characteristics.</w:t>
+                </w:r>
+                <w:r>
+                  <w:rPr>
+                    <w:noProof/>
+                    <w:webHidden/>
+                  </w:rPr>
+                  <w:tab/>
+                </w:r>
+                <w:r>
+                  <w:rPr>
+                    <w:noProof/>
+                    <w:webHidden/>
+                  </w:rPr>
+                  <w:fldChar w:fldCharType="begin"/>
+                </w:r>
+                <w:r>
+                  <w:rPr>
+                    <w:noProof/>
+                    <w:webHidden/>
+                  </w:rPr>
+                  <w:instrText xml:space="preserve"> PAGEREF _Toc150254901 \h </w:instrText>
+                </w:r>
+                <w:r>
+                  <w:rPr>
+                    <w:noProof/>
+                    <w:webHidden/>
+                  </w:rPr>
+                </w:r>
+                <w:r>
+                  <w:rPr>
+                    <w:noProof/>
+                    <w:webHidden/>
+                  </w:rPr>
+                  <w:fldChar w:fldCharType="separate"/>
+                </w:r>
+                <w:r>
+                  <w:rPr>
+                    <w:noProof/>
+                    <w:webHidden/>
+                  </w:rPr>
+                  <w:t>3</w:t>
+                </w:r>
+                <w:r>
+                  <w:rPr>
+                    <w:noProof/>
+                    <w:webHidden/>
+                  </w:rPr>
+                  <w:fldChar w:fldCharType="end"/>
+                </w:r>
+              </w:hyperlink>
+            </w:p>
+            <w:p>
+              <w:pPr>
+                <w:pStyle w:val="TOC2"/>
+                <w:tabs>
+                  <w:tab w:val="right" w:leader="dot" w:pos="9350"/>
+                </w:tabs>
+                <w:rPr>
+                  <w:rFonts w:eastAsiaTheme="minorEastAsia"/>
+                  <w:noProof/>
+                  <w:kern w:val="2"/>
+                  <w14:ligatures w14:val="standardContextual"/>
+                </w:rPr>
+              </w:pPr>
+              <w:hyperlink w:anchor="_Toc150254902" w:history="1">
+                <w:r>
+                  <w:rPr>
+                    <w:rStyle w:val="Hyperlink"/>
+                    <w:noProof/>
+                  </w:rPr>
+                  <w:t>FR-06: Client should be able to sort products.</w:t>
+                </w:r>
+                <w:r>
+                  <w:rPr>
+                    <w:noProof/>
+                    <w:webHidden/>
+                  </w:rPr>
+                  <w:tab/>
+                </w:r>
+                <w:r>
+                  <w:rPr>
+                    <w:noProof/>
+                    <w:webHidden/>
+                  </w:rPr>
+                  <w:fldChar w:fldCharType="begin"/>
+                </w:r>
+                <w:r>
+                  <w:rPr>
+                    <w:noProof/>
+                    <w:webHidden/>
+                  </w:rPr>
+                  <w:instrText xml:space="preserve"> PAGEREF _Toc150254902 \h </w:instrText>
+                </w:r>
+                <w:r>
+                  <w:rPr>
+                    <w:noProof/>
+                    <w:webHidden/>
+                  </w:rPr>
+                </w:r>
+                <w:r>
+                  <w:rPr>
+                    <w:noProof/>
+                    <w:webHidden/>
+                  </w:rPr>
+                  <w:fldChar w:fldCharType="separate"/>
+                </w:r>
+                <w:r>
+                  <w:rPr>
+                    <w:noProof/>
+                    <w:webHidden/>
+                  </w:rPr>
+                  <w:t>3</w:t>
+                </w:r>
+                <w:r>
+                  <w:rPr>
+                    <w:noProof/>
+                    <w:webHidden/>
+                  </w:rPr>
+                  <w:fldChar w:fldCharType="end"/>
+                </w:r>
+              </w:hyperlink>
+            </w:p>
+            <w:p>
+              <w:pPr>
+                <w:pStyle w:val="TOC2"/>
+                <w:tabs>
+                  <w:tab w:val="right" w:leader="dot" w:pos="9350"/>
+                </w:tabs>
+                <w:rPr>
+                  <w:rFonts w:eastAsiaTheme="minorEastAsia"/>
+                  <w:noProof/>
+                  <w:kern w:val="2"/>
+                  <w14:ligatures w14:val="standardContextual"/>
+                </w:rPr>
+              </w:pPr>
+              <w:hyperlink w:anchor="_Toc150254903" w:history="1">
+                <w:r>
+                  <w:rPr>
+                    <w:rStyle w:val="Hyperlink"/>
+                    <w:noProof/>
+                  </w:rPr>
+                  <w:t>FR-07: Client should be able to see product details.</w:t>
+                </w:r>
+                <w:r>
+                  <w:rPr>
+                    <w:noProof/>
+                    <w:webHidden/>
+                  </w:rPr>
+                  <w:tab/>
+                </w:r>
+                <w:r>
+                  <w:rPr>
+                    <w:noProof/>
+                    <w:webHidden/>
+                  </w:rPr>
+                  <w:fldChar w:fldCharType="begin"/>
+                </w:r>
+                <w:r>
+                  <w:rPr>
+                    <w:noProof/>
+                    <w:webHidden/>
+                  </w:rPr>
+                  <w:instrText xml:space="preserve"> PAGEREF _Toc150254903 \h </w:instrText>
+                </w:r>
+                <w:r>
+                  <w:rPr>
+                    <w:noProof/>
+                    <w:webHidden/>
+                  </w:rPr>
+                </w:r>
+                <w:r>
+                  <w:rPr>
+                    <w:noProof/>
+                    <w:webHidden/>
+                  </w:rPr>
+                  <w:fldChar w:fldCharType="separate"/>
+                </w:r>
+                <w:r>
+                  <w:rPr>
+                    <w:noProof/>
+                    <w:webHidden/>
+                  </w:rPr>
+                  <w:t>3</w:t>
+                </w:r>
+                <w:r>
+                  <w:rPr>
+                    <w:noProof/>
+                    <w:webHidden/>
+                  </w:rPr>
+                  <w:fldChar w:fldCharType="end"/>
+                </w:r>
+              </w:hyperlink>
+            </w:p>
+            <w:p>
+              <w:pPr>
+                <w:pStyle w:val="TOC2"/>
+                <w:tabs>
+                  <w:tab w:val="right" w:leader="dot" w:pos="9350"/>
+                </w:tabs>
+                <w:rPr>
+                  <w:rFonts w:eastAsiaTheme="minorEastAsia"/>
+                  <w:noProof/>
+                  <w:kern w:val="2"/>
+                  <w14:ligatures w14:val="standardContextual"/>
+                </w:rPr>
+              </w:pPr>
+              <w:hyperlink w:anchor="_Toc150254904" w:history="1">
+                <w:r>
+                  <w:rPr>
+                    <w:rStyle w:val="Hyperlink"/>
+                    <w:noProof/>
+                  </w:rPr>
+                  <w:t>FR-08: Clients should be able to add products to a shopping cart.</w:t>
+                </w:r>
+                <w:r>
+                  <w:rPr>
+                    <w:noProof/>
+                    <w:webHidden/>
+                  </w:rPr>
+                  <w:tab/>
+                </w:r>
+                <w:r>
+                  <w:rPr>
+                    <w:noProof/>
+                    <w:webHidden/>
+                  </w:rPr>
+                  <w:fldChar w:fldCharType="begin"/>
+                </w:r>
+                <w:r>
+                  <w:rPr>
+                    <w:noProof/>
+                    <w:webHidden/>
+                  </w:rPr>
+                  <w:instrText xml:space="preserve"> PAGEREF _Toc150254904 \h </w:instrText>
+                </w:r>
+                <w:r>
+                  <w:rPr>
+                    <w:noProof/>
+                    <w:webHidden/>
+                  </w:rPr>
+                </w:r>
+                <w:r>
+                  <w:rPr>
+                    <w:noProof/>
+                    <w:webHidden/>
+                  </w:rPr>
+                  <w:fldChar w:fldCharType="separate"/>
+                </w:r>
+                <w:r>
+                  <w:rPr>
+                    <w:noProof/>
+                    <w:webHidden/>
+                  </w:rPr>
+                  <w:t>3</w:t>
+                </w:r>
+                <w:r>
+                  <w:rPr>
+                    <w:noProof/>
+                    <w:webHidden/>
+                  </w:rPr>
+                  <w:fldChar w:fldCharType="end"/>
+                </w:r>
+              </w:hyperlink>
+            </w:p>
+            <w:p>
+              <w:pPr>
+                <w:pStyle w:val="TOC2"/>
+                <w:tabs>
+                  <w:tab w:val="right" w:leader="dot" w:pos="9350"/>
+                </w:tabs>
+                <w:rPr>
+                  <w:rFonts w:eastAsiaTheme="minorEastAsia"/>
+                  <w:noProof/>
+                  <w:kern w:val="2"/>
+                  <w14:ligatures w14:val="standardContextual"/>
+                </w:rPr>
+              </w:pPr>
+              <w:hyperlink w:anchor="_Toc150254905" w:history="1">
+                <w:r>
+                  <w:rPr>
+                    <w:rStyle w:val="Hyperlink"/>
+                    <w:noProof/>
+                  </w:rPr>
+                  <w:t>FR-09: The shopping displays details about the current order.</w:t>
+                </w:r>
+                <w:r>
+                  <w:rPr>
+                    <w:noProof/>
+                    <w:webHidden/>
+                  </w:rPr>
+                  <w:tab/>
+                </w:r>
+                <w:r>
+                  <w:rPr>
+                    <w:noProof/>
+                    <w:webHidden/>
+                  </w:rPr>
+                  <w:fldChar w:fldCharType="begin"/>
+                </w:r>
+                <w:r>
+                  <w:rPr>
+                    <w:noProof/>
+                    <w:webHidden/>
+                  </w:rPr>
+                  <w:instrText xml:space="preserve"> PAGEREF _Toc150254905 \h </w:instrText>
+                </w:r>
+                <w:r>
+                  <w:rPr>
+                    <w:noProof/>
+                    <w:webHidden/>
+                  </w:rPr>
+                </w:r>
+                <w:r>
+                  <w:rPr>
+                    <w:noProof/>
+                    <w:webHidden/>
+                  </w:rPr>
+                  <w:fldChar w:fldCharType="separate"/>
+                </w:r>
+                <w:r>
+                  <w:rPr>
+                    <w:noProof/>
+                    <w:webHidden/>
+                  </w:rPr>
+                  <w:t>3</w:t>
+                </w:r>
+                <w:r>
+                  <w:rPr>
+                    <w:noProof/>
+                    <w:webHidden/>
+                  </w:rPr>
+                  <w:fldChar w:fldCharType="end"/>
+                </w:r>
+              </w:hyperlink>
+            </w:p>
+            <w:p>
+              <w:pPr>
+                <w:pStyle w:val="TOC2"/>
+                <w:tabs>
+                  <w:tab w:val="right" w:leader="dot" w:pos="9350"/>
+                </w:tabs>
+                <w:rPr>
+                  <w:rFonts w:eastAsiaTheme="minorEastAsia"/>
+                  <w:noProof/>
+                  <w:kern w:val="2"/>
+                  <w14:ligatures w14:val="standardContextual"/>
+                </w:rPr>
+              </w:pPr>
+              <w:hyperlink w:anchor="_Toc150254906" w:history="1">
+                <w:r>
+                  <w:rPr>
+                    <w:rStyle w:val="Hyperlink"/>
+                    <w:noProof/>
+                  </w:rPr>
+                  <w:t>FR-10: Clients should be able to make an order.</w:t>
+                </w:r>
+                <w:r>
+                  <w:rPr>
+                    <w:noProof/>
+                    <w:webHidden/>
+                  </w:rPr>
+                  <w:tab/>
+                </w:r>
+                <w:r>
+                  <w:rPr>
+                    <w:noProof/>
+                    <w:webHidden/>
+                  </w:rPr>
+                  <w:fldChar w:fldCharType="begin"/>
+                </w:r>
+                <w:r>
+                  <w:rPr>
+                    <w:noProof/>
+                    <w:webHidden/>
+                  </w:rPr>
+                  <w:instrText xml:space="preserve"> PAGEREF _Toc150254906 \h </w:instrText>
+                </w:r>
+                <w:r>
+                  <w:rPr>
+                    <w:noProof/>
+                    <w:webHidden/>
+                  </w:rPr>
+                </w:r>
+                <w:r>
+                  <w:rPr>
+                    <w:noProof/>
+                    <w:webHidden/>
+                  </w:rPr>
+                  <w:fldChar w:fldCharType="separate"/>
+                </w:r>
+                <w:r>
+                  <w:rPr>
+                    <w:noProof/>
+                    <w:webHidden/>
+                  </w:rPr>
+                  <w:t>3</w:t>
+                </w:r>
+                <w:r>
+                  <w:rPr>
+                    <w:noProof/>
+                    <w:webHidden/>
+                  </w:rPr>
+                  <w:fldChar w:fldCharType="end"/>
+                </w:r>
+              </w:hyperlink>
+            </w:p>
+            <w:p>
+              <w:pPr>
+                <w:pStyle w:val="TOC2"/>
+                <w:tabs>
+                  <w:tab w:val="right" w:leader="dot" w:pos="9350"/>
+                </w:tabs>
+                <w:rPr>
+                  <w:rFonts w:eastAsiaTheme="minorEastAsia"/>
+                  <w:noProof/>
+                  <w:kern w:val="2"/>
+                  <w14:ligatures w14:val="standardContextual"/>
+                </w:rPr>
+              </w:pPr>
+              <w:hyperlink w:anchor="_Toc150254907" w:history="1">
+                <w:r>
+                  <w:rPr>
+                    <w:rStyle w:val="Hyperlink"/>
+                    <w:noProof/>
+                  </w:rPr>
+                  <w:t>FR-11: Clients should be able to see their orders history.</w:t>
+                </w:r>
+                <w:r>
+                  <w:rPr>
+                    <w:noProof/>
+                    <w:webHidden/>
+                  </w:rPr>
+                  <w:tab/>
+                </w:r>
+                <w:r>
+                  <w:rPr>
+                    <w:noProof/>
+                    <w:webHidden/>
+                  </w:rPr>
+                  <w:fldChar w:fldCharType="begin"/>
+                </w:r>
+                <w:r>
+                  <w:rPr>
+                    <w:noProof/>
+                    <w:webHidden/>
+                  </w:rPr>
+                  <w:instrText xml:space="preserve"> PAGEREF _Toc150254907 \h </w:instrText>
+                </w:r>
+                <w:r>
+                  <w:rPr>
+                    <w:noProof/>
+                    <w:webHidden/>
+                  </w:rPr>
+                </w:r>
+                <w:r>
+                  <w:rPr>
+                    <w:noProof/>
+                    <w:webHidden/>
+                  </w:rPr>
+                  <w:fldChar w:fldCharType="separate"/>
+                </w:r>
+                <w:r>
+                  <w:rPr>
+                    <w:noProof/>
+                    <w:webHidden/>
+                  </w:rPr>
+                  <w:t>4</w:t>
+                </w:r>
+                <w:r>
+                  <w:rPr>
+                    <w:noProof/>
+                    <w:webHidden/>
+                  </w:rPr>
+                  <w:fldChar w:fldCharType="end"/>
+                </w:r>
+              </w:hyperlink>
+            </w:p>
+            <w:p>
+              <w:pPr>
+                <w:pStyle w:val="TOC2"/>
+                <w:tabs>
+                  <w:tab w:val="right" w:leader="dot" w:pos="9350"/>
+                </w:tabs>
+                <w:rPr>
+                  <w:rFonts w:eastAsiaTheme="minorEastAsia"/>
+                  <w:noProof/>
+                  <w:kern w:val="2"/>
+                  <w14:ligatures w14:val="standardContextual"/>
+                </w:rPr>
+              </w:pPr>
+              <w:hyperlink w:anchor="_Toc150254908" w:history="1">
+                <w:r>
+                  <w:rPr>
+                    <w:rStyle w:val="Hyperlink"/>
+                    <w:noProof/>
+                  </w:rPr>
+                  <w:t>FR-12: Clients should be able to manage system users.</w:t>
+                </w:r>
+                <w:r>
+                  <w:rPr>
+                    <w:noProof/>
+                    <w:webHidden/>
+                  </w:rPr>
+                  <w:tab/>
+                </w:r>
+                <w:r>
+                  <w:rPr>
+                    <w:noProof/>
+                    <w:webHidden/>
+                  </w:rPr>
+                  <w:fldChar w:fldCharType="begin"/>
+                </w:r>
+                <w:r>
+                  <w:rPr>
+                    <w:noProof/>
+                    <w:webHidden/>
+                  </w:rPr>
+                  <w:instrText xml:space="preserve"> PAGEREF _Toc150254908 \h </w:instrText>
+                </w:r>
+                <w:r>
+                  <w:rPr>
+                    <w:noProof/>
+                    <w:webHidden/>
+                  </w:rPr>
+                </w:r>
+                <w:r>
+                  <w:rPr>
+                    <w:noProof/>
+                    <w:webHidden/>
+                  </w:rPr>
+                  <w:fldChar w:fldCharType="separate"/>
+                </w:r>
+                <w:r>
+                  <w:rPr>
+                    <w:noProof/>
+                    <w:webHidden/>
+                  </w:rPr>
+                  <w:t>4</w:t>
+                </w:r>
+                <w:r>
+                  <w:rPr>
+                    <w:noProof/>
+                    <w:webHidden/>
+                  </w:rPr>
+                  <w:fldChar w:fldCharType="end"/>
+                </w:r>
+              </w:hyperlink>
+            </w:p>
+            <w:p>
+              <w:pPr>
+                <w:pStyle w:val="TOC2"/>
+                <w:tabs>
+                  <w:tab w:val="right" w:leader="dot" w:pos="9350"/>
+                </w:tabs>
+                <w:rPr>
+                  <w:rFonts w:eastAsiaTheme="minorEastAsia"/>
+                  <w:noProof/>
+                  <w:kern w:val="2"/>
+                  <w14:ligatures w14:val="standardContextual"/>
+                </w:rPr>
+              </w:pPr>
+              <w:hyperlink w:anchor="_Toc150254909" w:history="1">
+                <w:r>
+                  <w:rPr>
+                    <w:rStyle w:val="Hyperlink"/>
+                    <w:noProof/>
+                  </w:rPr>
+                  <w:t>FR-13: Clients should be able to manage system products.</w:t>
+                </w:r>
+                <w:r>
+                  <w:rPr>
+                    <w:noProof/>
+                    <w:webHidden/>
+                  </w:rPr>
+                  <w:tab/>
+                </w:r>
+                <w:r>
+                  <w:rPr>
+                    <w:noProof/>
+                    <w:webHidden/>
+                  </w:rPr>
+                  <w:fldChar w:fldCharType="begin"/>
+                </w:r>
+                <w:r>
+                  <w:rPr>
+                    <w:noProof/>
+                    <w:webHidden/>
+                  </w:rPr>
+                  <w:instrText xml:space="preserve"> PAGEREF _Toc150254909 \h </w:instrText>
+                </w:r>
+                <w:r>
+                  <w:rPr>
+                    <w:noProof/>
+                    <w:webHidden/>
+                  </w:rPr>
+                </w:r>
+                <w:r>
+                  <w:rPr>
+                    <w:noProof/>
+                    <w:webHidden/>
+                  </w:rPr>
+                  <w:fldChar w:fldCharType="separate"/>
+                </w:r>
+                <w:r>
+                  <w:rPr>
+                    <w:noProof/>
+                    <w:webHidden/>
+                  </w:rPr>
+                  <w:t>4</w:t>
+                </w:r>
+                <w:r>
+                  <w:rPr>
+                    <w:noProof/>
+                    <w:webHidden/>
+                  </w:rPr>
+                  <w:fldChar w:fldCharType="end"/>
+                </w:r>
+              </w:hyperlink>
+            </w:p>
+            <w:p>
+              <w:pPr>
+                <w:pStyle w:val="TOC2"/>
+                <w:tabs>
+                  <w:tab w:val="right" w:leader="dot" w:pos="9350"/>
+                </w:tabs>
+                <w:rPr>
+                  <w:rFonts w:eastAsiaTheme="minorEastAsia"/>
+                  <w:noProof/>
+                  <w:kern w:val="2"/>
+                  <w14:ligatures w14:val="standardContextual"/>
+                </w:rPr>
+              </w:pPr>
+              <w:hyperlink w:anchor="_Toc150254910" w:history="1">
+                <w:r>
+                  <w:rPr>
+                    <w:rStyle w:val="Hyperlink"/>
+                    <w:noProof/>
+                  </w:rPr>
+                  <w:t>FR-14: Clients should be able to review their information.</w:t>
+                </w:r>
+                <w:r>
+                  <w:rPr>
+                    <w:noProof/>
+                    <w:webHidden/>
+                  </w:rPr>
+                  <w:tab/>
+                </w:r>
+                <w:r>
+                  <w:rPr>
+                    <w:noProof/>
+                    <w:webHidden/>
+                  </w:rPr>
+                  <w:fldChar w:fldCharType="begin"/>
+                </w:r>
+                <w:r>
+                  <w:rPr>
+                    <w:noProof/>
+                    <w:webHidden/>
+                  </w:rPr>
+                  <w:instrText xml:space="preserve"> PAGEREF _Toc150254910 \h </w:instrText>
+                </w:r>
+                <w:r>
+                  <w:rPr>
+                    <w:noProof/>
+                    <w:webHidden/>
+                  </w:rPr>
+                </w:r>
+                <w:r>
+                  <w:rPr>
+                    <w:noProof/>
+                    <w:webHidden/>
+                  </w:rPr>
+                  <w:fldChar w:fldCharType="separate"/>
+                </w:r>
+                <w:r>
+                  <w:rPr>
+                    <w:noProof/>
+                    <w:webHidden/>
+                  </w:rPr>
+                  <w:t>4</w:t>
+                </w:r>
+                <w:r>
+                  <w:rPr>
+                    <w:noProof/>
+                    <w:webHidden/>
+                  </w:rPr>
+                  <w:fldChar w:fldCharType="end"/>
+                </w:r>
+              </w:hyperlink>
+            </w:p>
+            <w:p>
+              <w:pPr>
+                <w:pStyle w:val="TOC2"/>
+                <w:tabs>
+                  <w:tab w:val="right" w:leader="dot" w:pos="9350"/>
+                </w:tabs>
+                <w:rPr>
+                  <w:rFonts w:eastAsiaTheme="minorEastAsia"/>
+                  <w:noProof/>
+                  <w:kern w:val="2"/>
+                  <w14:ligatures w14:val="standardContextual"/>
+                </w:rPr>
+              </w:pPr>
+              <w:hyperlink w:anchor="_Toc150254911" w:history="1">
+                <w:r>
+                  <w:rPr>
+                    <w:rStyle w:val="Hyperlink"/>
+                    <w:noProof/>
+                  </w:rPr>
+                  <w:t>FR-15: Customers should be able to redeem products using NutriPoints.</w:t>
+                </w:r>
+                <w:r>
+                  <w:rPr>
+                    <w:noProof/>
+                    <w:webHidden/>
+                  </w:rPr>
+                  <w:tab/>
+                </w:r>
+                <w:r>
+                  <w:rPr>
+                    <w:noProof/>
+                    <w:webHidden/>
+                  </w:rPr>
+                  <w:fldChar w:fldCharType="begin"/>
+                </w:r>
+                <w:r>
+                  <w:rPr>
+                    <w:noProof/>
+                    <w:webHidden/>
+                  </w:rPr>
+                  <w:instrText xml:space="preserve"> PAGEREF _Toc150254911 \h </w:instrText>
+                </w:r>
+                <w:r>
+                  <w:rPr>
+                    <w:noProof/>
+                    <w:webHidden/>
+                  </w:rPr>
+                </w:r>
+                <w:r>
+                  <w:rPr>
+                    <w:noProof/>
+                    <w:webHidden/>
+                  </w:rPr>
+                  <w:fldChar w:fldCharType="separate"/>
+                </w:r>
+                <w:r>
+                  <w:rPr>
+                    <w:noProof/>
+                    <w:webHidden/>
+                  </w:rPr>
+                  <w:t>4</w:t>
                 </w:r>
                 <w:r>
                   <w:rPr>
@@ -905,7 +1992,7 @@
                   <w14:ligatures w14:val="standardContextual"/>
                 </w:rPr>
               </w:pPr>
-              <w:hyperlink w:anchor="_Toc149643589" w:history="1">
+              <w:hyperlink w:anchor="_Toc150254912" w:history="1">
                 <w:r>
                   <w:rPr>
                     <w:rStyle w:val="Hyperlink"/>
@@ -932,7 +2019,7 @@
                     <w:noProof/>
                     <w:webHidden/>
                   </w:rPr>
-                  <w:instrText xml:space="preserve"> PAGEREF _Toc149643589 \h </w:instrText>
+                  <w:instrText xml:space="preserve"> PAGEREF _Toc150254912 \h </w:instrText>
                 </w:r>
                 <w:r>
                   <w:rPr>
@@ -952,7 +2039,7 @@
                     <w:noProof/>
                     <w:webHidden/>
                   </w:rPr>
-                  <w:t>3</w:t>
+                  <w:t>4</w:t>
                 </w:r>
                 <w:r>
                   <w:rPr>
@@ -976,7 +2063,7 @@
                   <w14:ligatures w14:val="standardContextual"/>
                 </w:rPr>
               </w:pPr>
-              <w:hyperlink w:anchor="_Toc149643590" w:history="1">
+              <w:hyperlink w:anchor="_Toc150254913" w:history="1">
                 <w:r>
                   <w:rPr>
                     <w:rStyle w:val="Hyperlink"/>
@@ -1003,7 +2090,7 @@
                     <w:noProof/>
                     <w:webHidden/>
                   </w:rPr>
-                  <w:instrText xml:space="preserve"> PAGEREF _Toc149643590 \h </w:instrText>
+                  <w:instrText xml:space="preserve"> PAGEREF _Toc150254913 \h </w:instrText>
                 </w:r>
                 <w:r>
                   <w:rPr>
@@ -1023,7 +2110,1143 @@
                     <w:noProof/>
                     <w:webHidden/>
                   </w:rPr>
-                  <w:t>4</w:t>
+                  <w:t>5</w:t>
+                </w:r>
+                <w:r>
+                  <w:rPr>
+                    <w:noProof/>
+                    <w:webHidden/>
+                  </w:rPr>
+                  <w:fldChar w:fldCharType="end"/>
+                </w:r>
+              </w:hyperlink>
+            </w:p>
+            <w:p>
+              <w:pPr>
+                <w:pStyle w:val="TOC2"/>
+                <w:tabs>
+                  <w:tab w:val="right" w:leader="dot" w:pos="9350"/>
+                </w:tabs>
+                <w:rPr>
+                  <w:rFonts w:eastAsiaTheme="minorEastAsia"/>
+                  <w:noProof/>
+                  <w:kern w:val="2"/>
+                  <w14:ligatures w14:val="standardContextual"/>
+                </w:rPr>
+              </w:pPr>
+              <w:hyperlink w:anchor="_Toc150254914" w:history="1">
+                <w:r>
+                  <w:rPr>
+                    <w:rStyle w:val="Hyperlink"/>
+                    <w:noProof/>
+                  </w:rPr>
+                  <w:t>UC-01: Login</w:t>
+                </w:r>
+                <w:r>
+                  <w:rPr>
+                    <w:noProof/>
+                    <w:webHidden/>
+                  </w:rPr>
+                  <w:tab/>
+                </w:r>
+                <w:r>
+                  <w:rPr>
+                    <w:noProof/>
+                    <w:webHidden/>
+                  </w:rPr>
+                  <w:fldChar w:fldCharType="begin"/>
+                </w:r>
+                <w:r>
+                  <w:rPr>
+                    <w:noProof/>
+                    <w:webHidden/>
+                  </w:rPr>
+                  <w:instrText xml:space="preserve"> PAGEREF _Toc150254914 \h </w:instrText>
+                </w:r>
+                <w:r>
+                  <w:rPr>
+                    <w:noProof/>
+                    <w:webHidden/>
+                  </w:rPr>
+                </w:r>
+                <w:r>
+                  <w:rPr>
+                    <w:noProof/>
+                    <w:webHidden/>
+                  </w:rPr>
+                  <w:fldChar w:fldCharType="separate"/>
+                </w:r>
+                <w:r>
+                  <w:rPr>
+                    <w:noProof/>
+                    <w:webHidden/>
+                  </w:rPr>
+                  <w:t>5</w:t>
+                </w:r>
+                <w:r>
+                  <w:rPr>
+                    <w:noProof/>
+                    <w:webHidden/>
+                  </w:rPr>
+                  <w:fldChar w:fldCharType="end"/>
+                </w:r>
+              </w:hyperlink>
+            </w:p>
+            <w:p>
+              <w:pPr>
+                <w:pStyle w:val="TOC2"/>
+                <w:tabs>
+                  <w:tab w:val="right" w:leader="dot" w:pos="9350"/>
+                </w:tabs>
+                <w:rPr>
+                  <w:rFonts w:eastAsiaTheme="minorEastAsia"/>
+                  <w:noProof/>
+                  <w:kern w:val="2"/>
+                  <w14:ligatures w14:val="standardContextual"/>
+                </w:rPr>
+              </w:pPr>
+              <w:hyperlink w:anchor="_Toc150254915" w:history="1">
+                <w:r>
+                  <w:rPr>
+                    <w:rStyle w:val="Hyperlink"/>
+                    <w:noProof/>
+                  </w:rPr>
+                  <w:t>UC-02: Register</w:t>
+                </w:r>
+                <w:r>
+                  <w:rPr>
+                    <w:noProof/>
+                    <w:webHidden/>
+                  </w:rPr>
+                  <w:tab/>
+                </w:r>
+                <w:r>
+                  <w:rPr>
+                    <w:noProof/>
+                    <w:webHidden/>
+                  </w:rPr>
+                  <w:fldChar w:fldCharType="begin"/>
+                </w:r>
+                <w:r>
+                  <w:rPr>
+                    <w:noProof/>
+                    <w:webHidden/>
+                  </w:rPr>
+                  <w:instrText xml:space="preserve"> PAGEREF _Toc150254915 \h </w:instrText>
+                </w:r>
+                <w:r>
+                  <w:rPr>
+                    <w:noProof/>
+                    <w:webHidden/>
+                  </w:rPr>
+                </w:r>
+                <w:r>
+                  <w:rPr>
+                    <w:noProof/>
+                    <w:webHidden/>
+                  </w:rPr>
+                  <w:fldChar w:fldCharType="separate"/>
+                </w:r>
+                <w:r>
+                  <w:rPr>
+                    <w:noProof/>
+                    <w:webHidden/>
+                  </w:rPr>
+                  <w:t>5</w:t>
+                </w:r>
+                <w:r>
+                  <w:rPr>
+                    <w:noProof/>
+                    <w:webHidden/>
+                  </w:rPr>
+                  <w:fldChar w:fldCharType="end"/>
+                </w:r>
+              </w:hyperlink>
+            </w:p>
+            <w:p>
+              <w:pPr>
+                <w:pStyle w:val="TOC2"/>
+                <w:tabs>
+                  <w:tab w:val="right" w:leader="dot" w:pos="9350"/>
+                </w:tabs>
+                <w:rPr>
+                  <w:rFonts w:eastAsiaTheme="minorEastAsia"/>
+                  <w:noProof/>
+                  <w:kern w:val="2"/>
+                  <w14:ligatures w14:val="standardContextual"/>
+                </w:rPr>
+              </w:pPr>
+              <w:hyperlink w:anchor="_Toc150254916" w:history="1">
+                <w:r>
+                  <w:rPr>
+                    <w:rStyle w:val="Hyperlink"/>
+                    <w:noProof/>
+                  </w:rPr>
+                  <w:t>UC-03: Resetting password</w:t>
+                </w:r>
+                <w:r>
+                  <w:rPr>
+                    <w:noProof/>
+                    <w:webHidden/>
+                  </w:rPr>
+                  <w:tab/>
+                </w:r>
+                <w:r>
+                  <w:rPr>
+                    <w:noProof/>
+                    <w:webHidden/>
+                  </w:rPr>
+                  <w:fldChar w:fldCharType="begin"/>
+                </w:r>
+                <w:r>
+                  <w:rPr>
+                    <w:noProof/>
+                    <w:webHidden/>
+                  </w:rPr>
+                  <w:instrText xml:space="preserve"> PAGEREF _Toc150254916 \h </w:instrText>
+                </w:r>
+                <w:r>
+                  <w:rPr>
+                    <w:noProof/>
+                    <w:webHidden/>
+                  </w:rPr>
+                </w:r>
+                <w:r>
+                  <w:rPr>
+                    <w:noProof/>
+                    <w:webHidden/>
+                  </w:rPr>
+                  <w:fldChar w:fldCharType="separate"/>
+                </w:r>
+                <w:r>
+                  <w:rPr>
+                    <w:noProof/>
+                    <w:webHidden/>
+                  </w:rPr>
+                  <w:t>6</w:t>
+                </w:r>
+                <w:r>
+                  <w:rPr>
+                    <w:noProof/>
+                    <w:webHidden/>
+                  </w:rPr>
+                  <w:fldChar w:fldCharType="end"/>
+                </w:r>
+              </w:hyperlink>
+            </w:p>
+            <w:p>
+              <w:pPr>
+                <w:pStyle w:val="TOC2"/>
+                <w:tabs>
+                  <w:tab w:val="right" w:leader="dot" w:pos="9350"/>
+                </w:tabs>
+                <w:rPr>
+                  <w:rFonts w:eastAsiaTheme="minorEastAsia"/>
+                  <w:noProof/>
+                  <w:kern w:val="2"/>
+                  <w14:ligatures w14:val="standardContextual"/>
+                </w:rPr>
+              </w:pPr>
+              <w:hyperlink w:anchor="_Toc150254917" w:history="1">
+                <w:r>
+                  <w:rPr>
+                    <w:rStyle w:val="Hyperlink"/>
+                    <w:noProof/>
+                  </w:rPr>
+                  <w:t>UC-04: Products search</w:t>
+                </w:r>
+                <w:r>
+                  <w:rPr>
+                    <w:noProof/>
+                    <w:webHidden/>
+                  </w:rPr>
+                  <w:tab/>
+                </w:r>
+                <w:r>
+                  <w:rPr>
+                    <w:noProof/>
+                    <w:webHidden/>
+                  </w:rPr>
+                  <w:fldChar w:fldCharType="begin"/>
+                </w:r>
+                <w:r>
+                  <w:rPr>
+                    <w:noProof/>
+                    <w:webHidden/>
+                  </w:rPr>
+                  <w:instrText xml:space="preserve"> PAGEREF _Toc150254917 \h </w:instrText>
+                </w:r>
+                <w:r>
+                  <w:rPr>
+                    <w:noProof/>
+                    <w:webHidden/>
+                  </w:rPr>
+                </w:r>
+                <w:r>
+                  <w:rPr>
+                    <w:noProof/>
+                    <w:webHidden/>
+                  </w:rPr>
+                  <w:fldChar w:fldCharType="separate"/>
+                </w:r>
+                <w:r>
+                  <w:rPr>
+                    <w:noProof/>
+                    <w:webHidden/>
+                  </w:rPr>
+                  <w:t>6</w:t>
+                </w:r>
+                <w:r>
+                  <w:rPr>
+                    <w:noProof/>
+                    <w:webHidden/>
+                  </w:rPr>
+                  <w:fldChar w:fldCharType="end"/>
+                </w:r>
+              </w:hyperlink>
+            </w:p>
+            <w:p>
+              <w:pPr>
+                <w:pStyle w:val="TOC2"/>
+                <w:tabs>
+                  <w:tab w:val="right" w:leader="dot" w:pos="9350"/>
+                </w:tabs>
+                <w:rPr>
+                  <w:rFonts w:eastAsiaTheme="minorEastAsia"/>
+                  <w:noProof/>
+                  <w:kern w:val="2"/>
+                  <w14:ligatures w14:val="standardContextual"/>
+                </w:rPr>
+              </w:pPr>
+              <w:hyperlink w:anchor="_Toc150254918" w:history="1">
+                <w:r>
+                  <w:rPr>
+                    <w:rStyle w:val="Hyperlink"/>
+                    <w:noProof/>
+                  </w:rPr>
+                  <w:t>UC-05: Products filter</w:t>
+                </w:r>
+                <w:r>
+                  <w:rPr>
+                    <w:noProof/>
+                    <w:webHidden/>
+                  </w:rPr>
+                  <w:tab/>
+                </w:r>
+                <w:r>
+                  <w:rPr>
+                    <w:noProof/>
+                    <w:webHidden/>
+                  </w:rPr>
+                  <w:fldChar w:fldCharType="begin"/>
+                </w:r>
+                <w:r>
+                  <w:rPr>
+                    <w:noProof/>
+                    <w:webHidden/>
+                  </w:rPr>
+                  <w:instrText xml:space="preserve"> PAGEREF _Toc150254918 \h </w:instrText>
+                </w:r>
+                <w:r>
+                  <w:rPr>
+                    <w:noProof/>
+                    <w:webHidden/>
+                  </w:rPr>
+                </w:r>
+                <w:r>
+                  <w:rPr>
+                    <w:noProof/>
+                    <w:webHidden/>
+                  </w:rPr>
+                  <w:fldChar w:fldCharType="separate"/>
+                </w:r>
+                <w:r>
+                  <w:rPr>
+                    <w:noProof/>
+                    <w:webHidden/>
+                  </w:rPr>
+                  <w:t>7</w:t>
+                </w:r>
+                <w:r>
+                  <w:rPr>
+                    <w:noProof/>
+                    <w:webHidden/>
+                  </w:rPr>
+                  <w:fldChar w:fldCharType="end"/>
+                </w:r>
+              </w:hyperlink>
+            </w:p>
+            <w:p>
+              <w:pPr>
+                <w:pStyle w:val="TOC2"/>
+                <w:tabs>
+                  <w:tab w:val="right" w:leader="dot" w:pos="9350"/>
+                </w:tabs>
+                <w:rPr>
+                  <w:rFonts w:eastAsiaTheme="minorEastAsia"/>
+                  <w:noProof/>
+                  <w:kern w:val="2"/>
+                  <w14:ligatures w14:val="standardContextual"/>
+                </w:rPr>
+              </w:pPr>
+              <w:hyperlink w:anchor="_Toc150254919" w:history="1">
+                <w:r>
+                  <w:rPr>
+                    <w:rStyle w:val="Hyperlink"/>
+                    <w:noProof/>
+                  </w:rPr>
+                  <w:t>UC-06: Products sorting</w:t>
+                </w:r>
+                <w:r>
+                  <w:rPr>
+                    <w:noProof/>
+                    <w:webHidden/>
+                  </w:rPr>
+                  <w:tab/>
+                </w:r>
+                <w:r>
+                  <w:rPr>
+                    <w:noProof/>
+                    <w:webHidden/>
+                  </w:rPr>
+                  <w:fldChar w:fldCharType="begin"/>
+                </w:r>
+                <w:r>
+                  <w:rPr>
+                    <w:noProof/>
+                    <w:webHidden/>
+                  </w:rPr>
+                  <w:instrText xml:space="preserve"> PAGEREF _Toc150254919 \h </w:instrText>
+                </w:r>
+                <w:r>
+                  <w:rPr>
+                    <w:noProof/>
+                    <w:webHidden/>
+                  </w:rPr>
+                </w:r>
+                <w:r>
+                  <w:rPr>
+                    <w:noProof/>
+                    <w:webHidden/>
+                  </w:rPr>
+                  <w:fldChar w:fldCharType="separate"/>
+                </w:r>
+                <w:r>
+                  <w:rPr>
+                    <w:noProof/>
+                    <w:webHidden/>
+                  </w:rPr>
+                  <w:t>7</w:t>
+                </w:r>
+                <w:r>
+                  <w:rPr>
+                    <w:noProof/>
+                    <w:webHidden/>
+                  </w:rPr>
+                  <w:fldChar w:fldCharType="end"/>
+                </w:r>
+              </w:hyperlink>
+            </w:p>
+            <w:p>
+              <w:pPr>
+                <w:pStyle w:val="TOC2"/>
+                <w:tabs>
+                  <w:tab w:val="right" w:leader="dot" w:pos="9350"/>
+                </w:tabs>
+                <w:rPr>
+                  <w:rFonts w:eastAsiaTheme="minorEastAsia"/>
+                  <w:noProof/>
+                  <w:kern w:val="2"/>
+                  <w14:ligatures w14:val="standardContextual"/>
+                </w:rPr>
+              </w:pPr>
+              <w:hyperlink w:anchor="_Toc150254920" w:history="1">
+                <w:r>
+                  <w:rPr>
+                    <w:rStyle w:val="Hyperlink"/>
+                    <w:noProof/>
+                  </w:rPr>
+                  <w:t>UC-07: Products details page</w:t>
+                </w:r>
+                <w:r>
+                  <w:rPr>
+                    <w:noProof/>
+                    <w:webHidden/>
+                  </w:rPr>
+                  <w:tab/>
+                </w:r>
+                <w:r>
+                  <w:rPr>
+                    <w:noProof/>
+                    <w:webHidden/>
+                  </w:rPr>
+                  <w:fldChar w:fldCharType="begin"/>
+                </w:r>
+                <w:r>
+                  <w:rPr>
+                    <w:noProof/>
+                    <w:webHidden/>
+                  </w:rPr>
+                  <w:instrText xml:space="preserve"> PAGEREF _Toc150254920 \h </w:instrText>
+                </w:r>
+                <w:r>
+                  <w:rPr>
+                    <w:noProof/>
+                    <w:webHidden/>
+                  </w:rPr>
+                </w:r>
+                <w:r>
+                  <w:rPr>
+                    <w:noProof/>
+                    <w:webHidden/>
+                  </w:rPr>
+                  <w:fldChar w:fldCharType="separate"/>
+                </w:r>
+                <w:r>
+                  <w:rPr>
+                    <w:noProof/>
+                    <w:webHidden/>
+                  </w:rPr>
+                  <w:t>8</w:t>
+                </w:r>
+                <w:r>
+                  <w:rPr>
+                    <w:noProof/>
+                    <w:webHidden/>
+                  </w:rPr>
+                  <w:fldChar w:fldCharType="end"/>
+                </w:r>
+              </w:hyperlink>
+            </w:p>
+            <w:p>
+              <w:pPr>
+                <w:pStyle w:val="TOC2"/>
+                <w:tabs>
+                  <w:tab w:val="right" w:leader="dot" w:pos="9350"/>
+                </w:tabs>
+                <w:rPr>
+                  <w:rFonts w:eastAsiaTheme="minorEastAsia"/>
+                  <w:noProof/>
+                  <w:kern w:val="2"/>
+                  <w14:ligatures w14:val="standardContextual"/>
+                </w:rPr>
+              </w:pPr>
+              <w:hyperlink w:anchor="_Toc150254921" w:history="1">
+                <w:r>
+                  <w:rPr>
+                    <w:rStyle w:val="Hyperlink"/>
+                    <w:noProof/>
+                  </w:rPr>
+                  <w:t>UC-08: Adding products to shopping cart</w:t>
+                </w:r>
+                <w:r>
+                  <w:rPr>
+                    <w:noProof/>
+                    <w:webHidden/>
+                  </w:rPr>
+                  <w:tab/>
+                </w:r>
+                <w:r>
+                  <w:rPr>
+                    <w:noProof/>
+                    <w:webHidden/>
+                  </w:rPr>
+                  <w:fldChar w:fldCharType="begin"/>
+                </w:r>
+                <w:r>
+                  <w:rPr>
+                    <w:noProof/>
+                    <w:webHidden/>
+                  </w:rPr>
+                  <w:instrText xml:space="preserve"> PAGEREF _Toc150254921 \h </w:instrText>
+                </w:r>
+                <w:r>
+                  <w:rPr>
+                    <w:noProof/>
+                    <w:webHidden/>
+                  </w:rPr>
+                </w:r>
+                <w:r>
+                  <w:rPr>
+                    <w:noProof/>
+                    <w:webHidden/>
+                  </w:rPr>
+                  <w:fldChar w:fldCharType="separate"/>
+                </w:r>
+                <w:r>
+                  <w:rPr>
+                    <w:noProof/>
+                    <w:webHidden/>
+                  </w:rPr>
+                  <w:t>8</w:t>
+                </w:r>
+                <w:r>
+                  <w:rPr>
+                    <w:noProof/>
+                    <w:webHidden/>
+                  </w:rPr>
+                  <w:fldChar w:fldCharType="end"/>
+                </w:r>
+              </w:hyperlink>
+            </w:p>
+            <w:p>
+              <w:pPr>
+                <w:pStyle w:val="TOC2"/>
+                <w:tabs>
+                  <w:tab w:val="right" w:leader="dot" w:pos="9350"/>
+                </w:tabs>
+                <w:rPr>
+                  <w:rFonts w:eastAsiaTheme="minorEastAsia"/>
+                  <w:noProof/>
+                  <w:kern w:val="2"/>
+                  <w14:ligatures w14:val="standardContextual"/>
+                </w:rPr>
+              </w:pPr>
+              <w:hyperlink w:anchor="_Toc150254922" w:history="1">
+                <w:r>
+                  <w:rPr>
+                    <w:rStyle w:val="Hyperlink"/>
+                    <w:noProof/>
+                  </w:rPr>
+                  <w:t>UC-09: Shopping cart displays current order</w:t>
+                </w:r>
+                <w:r>
+                  <w:rPr>
+                    <w:noProof/>
+                    <w:webHidden/>
+                  </w:rPr>
+                  <w:tab/>
+                </w:r>
+                <w:r>
+                  <w:rPr>
+                    <w:noProof/>
+                    <w:webHidden/>
+                  </w:rPr>
+                  <w:fldChar w:fldCharType="begin"/>
+                </w:r>
+                <w:r>
+                  <w:rPr>
+                    <w:noProof/>
+                    <w:webHidden/>
+                  </w:rPr>
+                  <w:instrText xml:space="preserve"> PAGEREF _Toc150254922 \h </w:instrText>
+                </w:r>
+                <w:r>
+                  <w:rPr>
+                    <w:noProof/>
+                    <w:webHidden/>
+                  </w:rPr>
+                </w:r>
+                <w:r>
+                  <w:rPr>
+                    <w:noProof/>
+                    <w:webHidden/>
+                  </w:rPr>
+                  <w:fldChar w:fldCharType="separate"/>
+                </w:r>
+                <w:r>
+                  <w:rPr>
+                    <w:noProof/>
+                    <w:webHidden/>
+                  </w:rPr>
+                  <w:t>8</w:t>
+                </w:r>
+                <w:r>
+                  <w:rPr>
+                    <w:noProof/>
+                    <w:webHidden/>
+                  </w:rPr>
+                  <w:fldChar w:fldCharType="end"/>
+                </w:r>
+              </w:hyperlink>
+            </w:p>
+            <w:p>
+              <w:pPr>
+                <w:pStyle w:val="TOC2"/>
+                <w:tabs>
+                  <w:tab w:val="right" w:leader="dot" w:pos="9350"/>
+                </w:tabs>
+                <w:rPr>
+                  <w:rFonts w:eastAsiaTheme="minorEastAsia"/>
+                  <w:noProof/>
+                  <w:kern w:val="2"/>
+                  <w14:ligatures w14:val="standardContextual"/>
+                </w:rPr>
+              </w:pPr>
+              <w:hyperlink w:anchor="_Toc150254923" w:history="1">
+                <w:r>
+                  <w:rPr>
+                    <w:rStyle w:val="Hyperlink"/>
+                    <w:noProof/>
+                  </w:rPr>
+                  <w:t>UC-10: Making order</w:t>
+                </w:r>
+                <w:r>
+                  <w:rPr>
+                    <w:noProof/>
+                    <w:webHidden/>
+                  </w:rPr>
+                  <w:tab/>
+                </w:r>
+                <w:r>
+                  <w:rPr>
+                    <w:noProof/>
+                    <w:webHidden/>
+                  </w:rPr>
+                  <w:fldChar w:fldCharType="begin"/>
+                </w:r>
+                <w:r>
+                  <w:rPr>
+                    <w:noProof/>
+                    <w:webHidden/>
+                  </w:rPr>
+                  <w:instrText xml:space="preserve"> PAGEREF _Toc150254923 \h </w:instrText>
+                </w:r>
+                <w:r>
+                  <w:rPr>
+                    <w:noProof/>
+                    <w:webHidden/>
+                  </w:rPr>
+                </w:r>
+                <w:r>
+                  <w:rPr>
+                    <w:noProof/>
+                    <w:webHidden/>
+                  </w:rPr>
+                  <w:fldChar w:fldCharType="separate"/>
+                </w:r>
+                <w:r>
+                  <w:rPr>
+                    <w:noProof/>
+                    <w:webHidden/>
+                  </w:rPr>
+                  <w:t>9</w:t>
+                </w:r>
+                <w:r>
+                  <w:rPr>
+                    <w:noProof/>
+                    <w:webHidden/>
+                  </w:rPr>
+                  <w:fldChar w:fldCharType="end"/>
+                </w:r>
+              </w:hyperlink>
+            </w:p>
+            <w:p>
+              <w:pPr>
+                <w:pStyle w:val="TOC2"/>
+                <w:tabs>
+                  <w:tab w:val="right" w:leader="dot" w:pos="9350"/>
+                </w:tabs>
+                <w:rPr>
+                  <w:rFonts w:eastAsiaTheme="minorEastAsia"/>
+                  <w:noProof/>
+                  <w:kern w:val="2"/>
+                  <w14:ligatures w14:val="standardContextual"/>
+                </w:rPr>
+              </w:pPr>
+              <w:hyperlink w:anchor="_Toc150254924" w:history="1">
+                <w:r>
+                  <w:rPr>
+                    <w:rStyle w:val="Hyperlink"/>
+                    <w:noProof/>
+                  </w:rPr>
+                  <w:t>UC-11: Orders history feature</w:t>
+                </w:r>
+                <w:r>
+                  <w:rPr>
+                    <w:noProof/>
+                    <w:webHidden/>
+                  </w:rPr>
+                  <w:tab/>
+                </w:r>
+                <w:r>
+                  <w:rPr>
+                    <w:noProof/>
+                    <w:webHidden/>
+                  </w:rPr>
+                  <w:fldChar w:fldCharType="begin"/>
+                </w:r>
+                <w:r>
+                  <w:rPr>
+                    <w:noProof/>
+                    <w:webHidden/>
+                  </w:rPr>
+                  <w:instrText xml:space="preserve"> PAGEREF _Toc150254924 \h </w:instrText>
+                </w:r>
+                <w:r>
+                  <w:rPr>
+                    <w:noProof/>
+                    <w:webHidden/>
+                  </w:rPr>
+                </w:r>
+                <w:r>
+                  <w:rPr>
+                    <w:noProof/>
+                    <w:webHidden/>
+                  </w:rPr>
+                  <w:fldChar w:fldCharType="separate"/>
+                </w:r>
+                <w:r>
+                  <w:rPr>
+                    <w:noProof/>
+                    <w:webHidden/>
+                  </w:rPr>
+                  <w:t>10</w:t>
+                </w:r>
+                <w:r>
+                  <w:rPr>
+                    <w:noProof/>
+                    <w:webHidden/>
+                  </w:rPr>
+                  <w:fldChar w:fldCharType="end"/>
+                </w:r>
+              </w:hyperlink>
+            </w:p>
+            <w:p>
+              <w:pPr>
+                <w:pStyle w:val="TOC2"/>
+                <w:tabs>
+                  <w:tab w:val="right" w:leader="dot" w:pos="9350"/>
+                </w:tabs>
+                <w:rPr>
+                  <w:rFonts w:eastAsiaTheme="minorEastAsia"/>
+                  <w:noProof/>
+                  <w:kern w:val="2"/>
+                  <w14:ligatures w14:val="standardContextual"/>
+                </w:rPr>
+              </w:pPr>
+              <w:hyperlink w:anchor="_Toc150254925" w:history="1">
+                <w:r>
+                  <w:rPr>
+                    <w:rStyle w:val="Hyperlink"/>
+                    <w:noProof/>
+                  </w:rPr>
+                  <w:t>UC-12: Users creation</w:t>
+                </w:r>
+                <w:r>
+                  <w:rPr>
+                    <w:noProof/>
+                    <w:webHidden/>
+                  </w:rPr>
+                  <w:tab/>
+                </w:r>
+                <w:r>
+                  <w:rPr>
+                    <w:noProof/>
+                    <w:webHidden/>
+                  </w:rPr>
+                  <w:fldChar w:fldCharType="begin"/>
+                </w:r>
+                <w:r>
+                  <w:rPr>
+                    <w:noProof/>
+                    <w:webHidden/>
+                  </w:rPr>
+                  <w:instrText xml:space="preserve"> PAGEREF _Toc150254925 \h </w:instrText>
+                </w:r>
+                <w:r>
+                  <w:rPr>
+                    <w:noProof/>
+                    <w:webHidden/>
+                  </w:rPr>
+                </w:r>
+                <w:r>
+                  <w:rPr>
+                    <w:noProof/>
+                    <w:webHidden/>
+                  </w:rPr>
+                  <w:fldChar w:fldCharType="separate"/>
+                </w:r>
+                <w:r>
+                  <w:rPr>
+                    <w:noProof/>
+                    <w:webHidden/>
+                  </w:rPr>
+                  <w:t>10</w:t>
+                </w:r>
+                <w:r>
+                  <w:rPr>
+                    <w:noProof/>
+                    <w:webHidden/>
+                  </w:rPr>
+                  <w:fldChar w:fldCharType="end"/>
+                </w:r>
+              </w:hyperlink>
+            </w:p>
+            <w:p>
+              <w:pPr>
+                <w:pStyle w:val="TOC2"/>
+                <w:tabs>
+                  <w:tab w:val="right" w:leader="dot" w:pos="9350"/>
+                </w:tabs>
+                <w:rPr>
+                  <w:rFonts w:eastAsiaTheme="minorEastAsia"/>
+                  <w:noProof/>
+                  <w:kern w:val="2"/>
+                  <w14:ligatures w14:val="standardContextual"/>
+                </w:rPr>
+              </w:pPr>
+              <w:hyperlink w:anchor="_Toc150254926" w:history="1">
+                <w:r>
+                  <w:rPr>
+                    <w:rStyle w:val="Hyperlink"/>
+                    <w:noProof/>
+                  </w:rPr>
+                  <w:t>Use Case UC-13: Updating User Details</w:t>
+                </w:r>
+                <w:r>
+                  <w:rPr>
+                    <w:noProof/>
+                    <w:webHidden/>
+                  </w:rPr>
+                  <w:tab/>
+                </w:r>
+                <w:r>
+                  <w:rPr>
+                    <w:noProof/>
+                    <w:webHidden/>
+                  </w:rPr>
+                  <w:fldChar w:fldCharType="begin"/>
+                </w:r>
+                <w:r>
+                  <w:rPr>
+                    <w:noProof/>
+                    <w:webHidden/>
+                  </w:rPr>
+                  <w:instrText xml:space="preserve"> PAGEREF _Toc150254926 \h </w:instrText>
+                </w:r>
+                <w:r>
+                  <w:rPr>
+                    <w:noProof/>
+                    <w:webHidden/>
+                  </w:rPr>
+                </w:r>
+                <w:r>
+                  <w:rPr>
+                    <w:noProof/>
+                    <w:webHidden/>
+                  </w:rPr>
+                  <w:fldChar w:fldCharType="separate"/>
+                </w:r>
+                <w:r>
+                  <w:rPr>
+                    <w:noProof/>
+                    <w:webHidden/>
+                  </w:rPr>
+                  <w:t>11</w:t>
+                </w:r>
+                <w:r>
+                  <w:rPr>
+                    <w:noProof/>
+                    <w:webHidden/>
+                  </w:rPr>
+                  <w:fldChar w:fldCharType="end"/>
+                </w:r>
+              </w:hyperlink>
+            </w:p>
+            <w:p>
+              <w:pPr>
+                <w:pStyle w:val="TOC2"/>
+                <w:tabs>
+                  <w:tab w:val="right" w:leader="dot" w:pos="9350"/>
+                </w:tabs>
+                <w:rPr>
+                  <w:rFonts w:eastAsiaTheme="minorEastAsia"/>
+                  <w:noProof/>
+                  <w:kern w:val="2"/>
+                  <w14:ligatures w14:val="standardContextual"/>
+                </w:rPr>
+              </w:pPr>
+              <w:hyperlink w:anchor="_Toc150254927" w:history="1">
+                <w:r>
+                  <w:rPr>
+                    <w:rStyle w:val="Hyperlink"/>
+                    <w:noProof/>
+                  </w:rPr>
+                  <w:t>Use Case UC-14: Deleting User</w:t>
+                </w:r>
+                <w:r>
+                  <w:rPr>
+                    <w:noProof/>
+                    <w:webHidden/>
+                  </w:rPr>
+                  <w:tab/>
+                </w:r>
+                <w:r>
+                  <w:rPr>
+                    <w:noProof/>
+                    <w:webHidden/>
+                  </w:rPr>
+                  <w:fldChar w:fldCharType="begin"/>
+                </w:r>
+                <w:r>
+                  <w:rPr>
+                    <w:noProof/>
+                    <w:webHidden/>
+                  </w:rPr>
+                  <w:instrText xml:space="preserve"> PAGEREF _Toc150254927 \h </w:instrText>
+                </w:r>
+                <w:r>
+                  <w:rPr>
+                    <w:noProof/>
+                    <w:webHidden/>
+                  </w:rPr>
+                </w:r>
+                <w:r>
+                  <w:rPr>
+                    <w:noProof/>
+                    <w:webHidden/>
+                  </w:rPr>
+                  <w:fldChar w:fldCharType="separate"/>
+                </w:r>
+                <w:r>
+                  <w:rPr>
+                    <w:noProof/>
+                    <w:webHidden/>
+                  </w:rPr>
+                  <w:t>11</w:t>
+                </w:r>
+                <w:r>
+                  <w:rPr>
+                    <w:noProof/>
+                    <w:webHidden/>
+                  </w:rPr>
+                  <w:fldChar w:fldCharType="end"/>
+                </w:r>
+              </w:hyperlink>
+            </w:p>
+            <w:p>
+              <w:pPr>
+                <w:pStyle w:val="TOC2"/>
+                <w:tabs>
+                  <w:tab w:val="right" w:leader="dot" w:pos="9350"/>
+                </w:tabs>
+                <w:rPr>
+                  <w:rFonts w:eastAsiaTheme="minorEastAsia"/>
+                  <w:noProof/>
+                  <w:kern w:val="2"/>
+                  <w14:ligatures w14:val="standardContextual"/>
+                </w:rPr>
+              </w:pPr>
+              <w:hyperlink w:anchor="_Toc150254928" w:history="1">
+                <w:r>
+                  <w:rPr>
+                    <w:rStyle w:val="Hyperlink"/>
+                    <w:noProof/>
+                  </w:rPr>
+                  <w:t>Use Case UC-15: Reading User Details</w:t>
+                </w:r>
+                <w:r>
+                  <w:rPr>
+                    <w:noProof/>
+                    <w:webHidden/>
+                  </w:rPr>
+                  <w:tab/>
+                </w:r>
+                <w:r>
+                  <w:rPr>
+                    <w:noProof/>
+                    <w:webHidden/>
+                  </w:rPr>
+                  <w:fldChar w:fldCharType="begin"/>
+                </w:r>
+                <w:r>
+                  <w:rPr>
+                    <w:noProof/>
+                    <w:webHidden/>
+                  </w:rPr>
+                  <w:instrText xml:space="preserve"> PAGEREF _Toc150254928 \h </w:instrText>
+                </w:r>
+                <w:r>
+                  <w:rPr>
+                    <w:noProof/>
+                    <w:webHidden/>
+                  </w:rPr>
+                </w:r>
+                <w:r>
+                  <w:rPr>
+                    <w:noProof/>
+                    <w:webHidden/>
+                  </w:rPr>
+                  <w:fldChar w:fldCharType="separate"/>
+                </w:r>
+                <w:r>
+                  <w:rPr>
+                    <w:noProof/>
+                    <w:webHidden/>
+                  </w:rPr>
+                  <w:t>12</w:t>
+                </w:r>
+                <w:r>
+                  <w:rPr>
+                    <w:noProof/>
+                    <w:webHidden/>
+                  </w:rPr>
+                  <w:fldChar w:fldCharType="end"/>
+                </w:r>
+              </w:hyperlink>
+            </w:p>
+            <w:p>
+              <w:pPr>
+                <w:pStyle w:val="TOC2"/>
+                <w:tabs>
+                  <w:tab w:val="right" w:leader="dot" w:pos="9350"/>
+                </w:tabs>
+                <w:rPr>
+                  <w:rFonts w:eastAsiaTheme="minorEastAsia"/>
+                  <w:noProof/>
+                  <w:kern w:val="2"/>
+                  <w14:ligatures w14:val="standardContextual"/>
+                </w:rPr>
+              </w:pPr>
+              <w:hyperlink w:anchor="_Toc150254929" w:history="1">
+                <w:r>
+                  <w:rPr>
+                    <w:rStyle w:val="Hyperlink"/>
+                    <w:noProof/>
+                  </w:rPr>
+                  <w:t>Use Case UC-16: Redeeming Product with NutriPoints</w:t>
+                </w:r>
+                <w:r>
+                  <w:rPr>
+                    <w:noProof/>
+                    <w:webHidden/>
+                  </w:rPr>
+                  <w:tab/>
+                </w:r>
+                <w:r>
+                  <w:rPr>
+                    <w:noProof/>
+                    <w:webHidden/>
+                  </w:rPr>
+                  <w:fldChar w:fldCharType="begin"/>
+                </w:r>
+                <w:r>
+                  <w:rPr>
+                    <w:noProof/>
+                    <w:webHidden/>
+                  </w:rPr>
+                  <w:instrText xml:space="preserve"> PAGEREF _Toc150254929 \h </w:instrText>
+                </w:r>
+                <w:r>
+                  <w:rPr>
+                    <w:noProof/>
+                    <w:webHidden/>
+                  </w:rPr>
+                </w:r>
+                <w:r>
+                  <w:rPr>
+                    <w:noProof/>
+                    <w:webHidden/>
+                  </w:rPr>
+                  <w:fldChar w:fldCharType="separate"/>
+                </w:r>
+                <w:r>
+                  <w:rPr>
+                    <w:noProof/>
+                    <w:webHidden/>
+                  </w:rPr>
+                  <w:t>12</w:t>
                 </w:r>
                 <w:r>
                   <w:rPr>
@@ -1208,6 +3431,15 @@
             </w:rPr>
           </w:pPr>
         </w:p>
+        <w:p>
+          <w:pPr>
+            <w:rPr>
+              <w:rFonts w:ascii="Arial" w:hAnsi="Arial" w:cs="Arial"/>
+              <w:b/>
+              <w:sz w:val="36"/>
+            </w:rPr>
+          </w:pPr>
+        </w:p>
       </w:sdtContent>
     </w:sdt>
     <w:p>
@@ -1219,7 +3451,7 @@
           <w:szCs w:val="36"/>
         </w:rPr>
       </w:pPr>
-      <w:bookmarkStart w:id="0" w:name="_Toc149643588"/>
+      <w:bookmarkStart w:id="0" w:name="_Toc150254896"/>
       <w:r>
         <w:rPr>
           <w:sz w:val="36"/>
@@ -1240,17 +3472,44 @@
     </w:p>
     <w:p>
       <w:pPr>
-        <w:rPr>
-          <w:rFonts w:ascii="Arial" w:hAnsi="Arial" w:cs="Arial"/>
-          <w:sz w:val="32"/>
-        </w:rPr>
-      </w:pPr>
-      <w:r>
-        <w:rPr>
-          <w:rFonts w:ascii="Arial" w:hAnsi="Arial" w:cs="Arial"/>
-          <w:sz w:val="32"/>
-        </w:rPr>
+        <w:pStyle w:val="Heading2"/>
+      </w:pPr>
+      <w:bookmarkStart w:id="1" w:name="_Toc150254897"/>
+      <w:r>
         <w:t>FR-01: Clients should be able to log in the system.</w:t>
+      </w:r>
+      <w:bookmarkEnd w:id="1"/>
+      <w:r>
+        <w:t xml:space="preserve"> </w:t>
+      </w:r>
+    </w:p>
+    <w:p>
+      <w:pPr>
+        <w:rPr>
+          <w:rFonts w:ascii="Arial" w:hAnsi="Arial" w:cs="Arial"/>
+          <w:sz w:val="32"/>
+        </w:rPr>
+      </w:pPr>
+      <w:r>
+        <w:rPr>
+          <w:rFonts w:ascii="Arial" w:hAnsi="Arial" w:cs="Arial"/>
+          <w:sz w:val="32"/>
+        </w:rPr>
+        <w:t xml:space="preserve">(Both on Desktop and Web </w:t>
+      </w:r>
+      <w:r>
+        <w:rPr>
+          <w:rFonts w:ascii="Arial" w:hAnsi="Arial" w:cs="Arial"/>
+          <w:sz w:val="32"/>
+        </w:rPr>
+        <w:t>application</w:t>
+      </w:r>
+      <w:r>
+        <w:rPr>
+          <w:rFonts w:ascii="Arial" w:hAnsi="Arial" w:cs="Arial"/>
+          <w:sz w:val="32"/>
+        </w:rPr>
+        <w:t>s)</w:t>
       </w:r>
     </w:p>
     <w:p>
@@ -1280,40 +3539,74 @@
     </w:p>
     <w:p>
       <w:pPr>
-        <w:rPr>
-          <w:rFonts w:ascii="Arial" w:hAnsi="Arial" w:cs="Arial"/>
-          <w:sz w:val="32"/>
-        </w:rPr>
-      </w:pPr>
-      <w:r>
-        <w:rPr>
-          <w:rFonts w:ascii="Arial" w:hAnsi="Arial" w:cs="Arial"/>
-          <w:sz w:val="32"/>
-        </w:rPr>
+        <w:pStyle w:val="Heading2"/>
+      </w:pPr>
+      <w:bookmarkStart w:id="2" w:name="_Toc150254898"/>
+      <w:r>
         <w:t>FR-02: Clients should be able to register in the system.</w:t>
       </w:r>
-    </w:p>
-    <w:p>
-      <w:pPr>
-        <w:rPr>
-          <w:rFonts w:ascii="Arial" w:hAnsi="Arial" w:cs="Arial"/>
-          <w:sz w:val="32"/>
-        </w:rPr>
-      </w:pPr>
-    </w:p>
-    <w:p>
-      <w:pPr>
-        <w:rPr>
-          <w:rFonts w:ascii="Arial" w:hAnsi="Arial" w:cs="Arial"/>
-          <w:sz w:val="32"/>
-        </w:rPr>
-      </w:pPr>
-      <w:r>
-        <w:rPr>
-          <w:rFonts w:ascii="Arial" w:hAnsi="Arial" w:cs="Arial"/>
-          <w:sz w:val="32"/>
-        </w:rPr>
+      <w:bookmarkEnd w:id="2"/>
+    </w:p>
+    <w:p>
+      <w:pPr>
+        <w:rPr>
+          <w:rFonts w:ascii="Arial" w:hAnsi="Arial" w:cs="Arial"/>
+          <w:sz w:val="32"/>
+        </w:rPr>
+      </w:pPr>
+      <w:r>
+        <w:rPr>
+          <w:rFonts w:ascii="Arial" w:hAnsi="Arial" w:cs="Arial"/>
+          <w:sz w:val="32"/>
+        </w:rPr>
+        <w:t xml:space="preserve">(Only on Desktop </w:t>
+      </w:r>
+      <w:r>
+        <w:rPr>
+          <w:rFonts w:ascii="Arial" w:hAnsi="Arial" w:cs="Arial"/>
+          <w:sz w:val="32"/>
+        </w:rPr>
+        <w:t>application</w:t>
+      </w:r>
+      <w:r>
+        <w:rPr>
+          <w:rFonts w:ascii="Arial" w:hAnsi="Arial" w:cs="Arial"/>
+          <w:sz w:val="32"/>
+        </w:rPr>
+        <w:t>)</w:t>
+      </w:r>
+    </w:p>
+    <w:p>
+      <w:pPr>
+        <w:rPr>
+          <w:rFonts w:ascii="Arial" w:hAnsi="Arial" w:cs="Arial"/>
+          <w:sz w:val="32"/>
+        </w:rPr>
+      </w:pPr>
+    </w:p>
+    <w:p>
+      <w:pPr>
+        <w:pStyle w:val="Heading2"/>
+      </w:pPr>
+      <w:bookmarkStart w:id="3" w:name="_Toc150254899"/>
+      <w:r>
         <w:t>FR-03: Clients should be able to reset their password.</w:t>
+      </w:r>
+      <w:bookmarkEnd w:id="3"/>
+    </w:p>
+    <w:p>
+      <w:pPr>
+        <w:rPr>
+          <w:rFonts w:ascii="Arial" w:hAnsi="Arial" w:cs="Arial"/>
+          <w:sz w:val="32"/>
+        </w:rPr>
+      </w:pPr>
+      <w:r>
+        <w:rPr>
+          <w:rFonts w:ascii="Arial" w:hAnsi="Arial" w:cs="Arial"/>
+          <w:sz w:val="32"/>
+        </w:rPr>
+        <w:t>(Both on Desktop and Web applications)</w:t>
       </w:r>
     </w:p>
     <w:p>
@@ -1361,17 +3654,27 @@
     </w:p>
     <w:p>
       <w:pPr>
-        <w:rPr>
-          <w:rFonts w:ascii="Arial" w:hAnsi="Arial" w:cs="Arial"/>
-          <w:sz w:val="32"/>
-        </w:rPr>
-      </w:pPr>
-      <w:r>
-        <w:rPr>
-          <w:rFonts w:ascii="Arial" w:hAnsi="Arial" w:cs="Arial"/>
-          <w:sz w:val="32"/>
-        </w:rPr>
+        <w:pStyle w:val="Heading2"/>
+      </w:pPr>
+      <w:bookmarkStart w:id="4" w:name="_Toc150254900"/>
+      <w:r>
         <w:t>FR-04: Clients should be able to search for products.</w:t>
+      </w:r>
+      <w:bookmarkEnd w:id="4"/>
+    </w:p>
+    <w:p>
+      <w:pPr>
+        <w:rPr>
+          <w:rFonts w:ascii="Arial" w:hAnsi="Arial" w:cs="Arial"/>
+          <w:sz w:val="32"/>
+        </w:rPr>
+      </w:pPr>
+      <w:r>
+        <w:rPr>
+          <w:rFonts w:ascii="Arial" w:hAnsi="Arial" w:cs="Arial"/>
+          <w:sz w:val="32"/>
+        </w:rPr>
+        <w:t>(Both on Desktop and Web applications)</w:t>
       </w:r>
     </w:p>
     <w:p>
@@ -1401,17 +3704,27 @@
     </w:p>
     <w:p>
       <w:pPr>
-        <w:rPr>
-          <w:rFonts w:ascii="Arial" w:hAnsi="Arial" w:cs="Arial"/>
-          <w:sz w:val="32"/>
-        </w:rPr>
-      </w:pPr>
-      <w:r>
-        <w:rPr>
-          <w:rFonts w:ascii="Arial" w:hAnsi="Arial" w:cs="Arial"/>
-          <w:sz w:val="32"/>
-        </w:rPr>
+        <w:pStyle w:val="Heading2"/>
+      </w:pPr>
+      <w:bookmarkStart w:id="5" w:name="_Toc150254901"/>
+      <w:r>
         <w:t>FR-05: Clients should be able to filter by products characteristics.</w:t>
+      </w:r>
+      <w:bookmarkEnd w:id="5"/>
+    </w:p>
+    <w:p>
+      <w:pPr>
+        <w:rPr>
+          <w:rFonts w:ascii="Arial" w:hAnsi="Arial" w:cs="Arial"/>
+          <w:sz w:val="32"/>
+        </w:rPr>
+      </w:pPr>
+      <w:r>
+        <w:rPr>
+          <w:rFonts w:ascii="Arial" w:hAnsi="Arial" w:cs="Arial"/>
+          <w:sz w:val="32"/>
+        </w:rPr>
+        <w:t>(Both on Desktop and Web applications)</w:t>
       </w:r>
     </w:p>
     <w:p>
@@ -1441,17 +3754,27 @@
     </w:p>
     <w:p>
       <w:pPr>
-        <w:rPr>
-          <w:rFonts w:ascii="Arial" w:hAnsi="Arial" w:cs="Arial"/>
-          <w:sz w:val="32"/>
-        </w:rPr>
-      </w:pPr>
-      <w:r>
-        <w:rPr>
-          <w:rFonts w:ascii="Arial" w:hAnsi="Arial" w:cs="Arial"/>
-          <w:sz w:val="32"/>
-        </w:rPr>
+        <w:pStyle w:val="Heading2"/>
+      </w:pPr>
+      <w:bookmarkStart w:id="6" w:name="_Toc150254902"/>
+      <w:r>
         <w:t>FR-06: Client should be able to sort products.</w:t>
+      </w:r>
+      <w:bookmarkEnd w:id="6"/>
+    </w:p>
+    <w:p>
+      <w:pPr>
+        <w:rPr>
+          <w:rFonts w:ascii="Arial" w:hAnsi="Arial" w:cs="Arial"/>
+          <w:sz w:val="32"/>
+        </w:rPr>
+      </w:pPr>
+      <w:r>
+        <w:rPr>
+          <w:rFonts w:ascii="Arial" w:hAnsi="Arial" w:cs="Arial"/>
+          <w:sz w:val="32"/>
+        </w:rPr>
+        <w:t>(Both on Desktop and Web applications)</w:t>
       </w:r>
     </w:p>
     <w:p>
@@ -1481,17 +3804,27 @@
     </w:p>
     <w:p>
       <w:pPr>
-        <w:rPr>
-          <w:rFonts w:ascii="Arial" w:hAnsi="Arial" w:cs="Arial"/>
-          <w:sz w:val="32"/>
-        </w:rPr>
-      </w:pPr>
-      <w:r>
-        <w:rPr>
-          <w:rFonts w:ascii="Arial" w:hAnsi="Arial" w:cs="Arial"/>
-          <w:sz w:val="32"/>
-        </w:rPr>
+        <w:pStyle w:val="Heading2"/>
+      </w:pPr>
+      <w:bookmarkStart w:id="7" w:name="_Toc150254903"/>
+      <w:r>
         <w:t>FR-07: Client should be able to see product details.</w:t>
+      </w:r>
+      <w:bookmarkEnd w:id="7"/>
+    </w:p>
+    <w:p>
+      <w:pPr>
+        <w:rPr>
+          <w:rFonts w:ascii="Arial" w:hAnsi="Arial" w:cs="Arial"/>
+          <w:sz w:val="32"/>
+        </w:rPr>
+      </w:pPr>
+      <w:r>
+        <w:rPr>
+          <w:rFonts w:ascii="Arial" w:hAnsi="Arial" w:cs="Arial"/>
+          <w:sz w:val="32"/>
+        </w:rPr>
+        <w:t>(Both on Desktop and Web applications)</w:t>
       </w:r>
     </w:p>
     <w:p>
@@ -1521,41 +3854,60 @@
     </w:p>
     <w:p>
       <w:pPr>
-        <w:rPr>
-          <w:rFonts w:ascii="Arial" w:hAnsi="Arial" w:cs="Arial"/>
-          <w:sz w:val="32"/>
-        </w:rPr>
-      </w:pPr>
-      <w:r>
-        <w:rPr>
-          <w:rFonts w:ascii="Arial" w:hAnsi="Arial" w:cs="Arial"/>
-          <w:sz w:val="32"/>
-        </w:rPr>
+        <w:pStyle w:val="Heading2"/>
+      </w:pPr>
+      <w:bookmarkStart w:id="8" w:name="_Toc150254904"/>
+      <w:r>
         <w:t>FR-08: Clients should be able to add products to a shopping cart.</w:t>
       </w:r>
-    </w:p>
-    <w:p>
-      <w:pPr>
-        <w:rPr>
-          <w:rFonts w:ascii="Arial" w:hAnsi="Arial" w:cs="Arial"/>
-          <w:sz w:val="32"/>
-        </w:rPr>
-      </w:pPr>
-    </w:p>
-    <w:p>
-      <w:pPr>
-        <w:rPr>
-          <w:rFonts w:ascii="Arial" w:hAnsi="Arial" w:cs="Arial"/>
-          <w:sz w:val="32"/>
-        </w:rPr>
-      </w:pPr>
-      <w:r>
-        <w:rPr>
-          <w:rFonts w:ascii="Arial" w:hAnsi="Arial" w:cs="Arial"/>
-          <w:sz w:val="32"/>
-        </w:rPr>
-        <w:lastRenderedPageBreak/>
+      <w:bookmarkEnd w:id="8"/>
+    </w:p>
+    <w:p>
+      <w:pPr>
+        <w:rPr>
+          <w:rFonts w:ascii="Arial" w:hAnsi="Arial" w:cs="Arial"/>
+          <w:sz w:val="32"/>
+        </w:rPr>
+      </w:pPr>
+      <w:r>
+        <w:rPr>
+          <w:rFonts w:ascii="Arial" w:hAnsi="Arial" w:cs="Arial"/>
+          <w:sz w:val="32"/>
+        </w:rPr>
+        <w:t>(Only on Desktop application)</w:t>
+      </w:r>
+    </w:p>
+    <w:p>
+      <w:pPr>
+        <w:rPr>
+          <w:rFonts w:ascii="Arial" w:hAnsi="Arial" w:cs="Arial"/>
+          <w:sz w:val="32"/>
+        </w:rPr>
+      </w:pPr>
+    </w:p>
+    <w:p>
+      <w:pPr>
+        <w:pStyle w:val="Heading2"/>
+      </w:pPr>
+      <w:bookmarkStart w:id="9" w:name="_Toc150254905"/>
+      <w:r>
         <w:t>FR-09: The shopping displays details about the current order.</w:t>
+      </w:r>
+      <w:bookmarkEnd w:id="9"/>
+    </w:p>
+    <w:p>
+      <w:pPr>
+        <w:rPr>
+          <w:rFonts w:ascii="Arial" w:hAnsi="Arial" w:cs="Arial"/>
+          <w:sz w:val="32"/>
+        </w:rPr>
+      </w:pPr>
+      <w:r>
+        <w:rPr>
+          <w:rFonts w:ascii="Arial" w:hAnsi="Arial" w:cs="Arial"/>
+          <w:sz w:val="32"/>
+        </w:rPr>
+        <w:t>(Only on Web application)</w:t>
       </w:r>
     </w:p>
     <w:p>
@@ -1603,63 +3955,93 @@
     </w:p>
     <w:p>
       <w:pPr>
-        <w:rPr>
-          <w:rFonts w:ascii="Arial" w:hAnsi="Arial" w:cs="Arial"/>
-          <w:sz w:val="32"/>
-        </w:rPr>
-      </w:pPr>
-      <w:r>
-        <w:rPr>
-          <w:rFonts w:ascii="Arial" w:hAnsi="Arial" w:cs="Arial"/>
-          <w:sz w:val="32"/>
-        </w:rPr>
+        <w:pStyle w:val="Heading2"/>
+      </w:pPr>
+      <w:bookmarkStart w:id="10" w:name="_Toc150254906"/>
+      <w:r>
         <w:t>FR-10: Clients should be able to make an order.</w:t>
       </w:r>
-    </w:p>
-    <w:p>
-      <w:pPr>
-        <w:rPr>
-          <w:rFonts w:ascii="Arial" w:hAnsi="Arial" w:cs="Arial"/>
-          <w:sz w:val="32"/>
-        </w:rPr>
-      </w:pPr>
-    </w:p>
-    <w:p>
-      <w:pPr>
-        <w:rPr>
-          <w:rFonts w:ascii="Arial" w:hAnsi="Arial" w:cs="Arial"/>
-          <w:sz w:val="32"/>
-        </w:rPr>
-      </w:pPr>
-      <w:r>
-        <w:rPr>
-          <w:rFonts w:ascii="Arial" w:hAnsi="Arial" w:cs="Arial"/>
-          <w:sz w:val="32"/>
-        </w:rPr>
+      <w:bookmarkEnd w:id="10"/>
+    </w:p>
+    <w:p>
+      <w:pPr>
+        <w:rPr>
+          <w:rFonts w:ascii="Arial" w:hAnsi="Arial" w:cs="Arial"/>
+          <w:sz w:val="32"/>
+        </w:rPr>
+      </w:pPr>
+      <w:r>
+        <w:rPr>
+          <w:rFonts w:ascii="Arial" w:hAnsi="Arial" w:cs="Arial"/>
+          <w:sz w:val="32"/>
+        </w:rPr>
+        <w:t>(Only on Web application)</w:t>
+      </w:r>
+    </w:p>
+    <w:p>
+      <w:pPr>
+        <w:rPr>
+          <w:rFonts w:ascii="Arial" w:hAnsi="Arial" w:cs="Arial"/>
+          <w:sz w:val="32"/>
+        </w:rPr>
+      </w:pPr>
+    </w:p>
+    <w:p>
+      <w:pPr>
+        <w:pStyle w:val="Heading2"/>
+      </w:pPr>
+      <w:bookmarkStart w:id="11" w:name="_Toc150254907"/>
+      <w:r>
         <w:t>FR-11: Clients should be able to see their orders history.</w:t>
       </w:r>
-    </w:p>
-    <w:p>
-      <w:pPr>
-        <w:rPr>
-          <w:rFonts w:ascii="Arial" w:hAnsi="Arial" w:cs="Arial"/>
-          <w:sz w:val="32"/>
-        </w:rPr>
-      </w:pPr>
-    </w:p>
-    <w:p>
-      <w:pPr>
-        <w:rPr>
-          <w:rFonts w:ascii="Arial" w:hAnsi="Arial" w:cs="Arial"/>
-          <w:sz w:val="32"/>
-        </w:rPr>
-      </w:pPr>
-      <w:r>
-        <w:rPr>
-          <w:rFonts w:ascii="Arial" w:hAnsi="Arial" w:cs="Arial"/>
-          <w:sz w:val="32"/>
-        </w:rPr>
+      <w:bookmarkEnd w:id="11"/>
+    </w:p>
+    <w:p>
+      <w:pPr>
+        <w:rPr>
+          <w:rFonts w:ascii="Arial" w:hAnsi="Arial" w:cs="Arial"/>
+          <w:sz w:val="32"/>
+        </w:rPr>
+      </w:pPr>
+      <w:r>
+        <w:rPr>
+          <w:rFonts w:ascii="Arial" w:hAnsi="Arial" w:cs="Arial"/>
+          <w:sz w:val="32"/>
+        </w:rPr>
+        <w:t>(Only on Web application)</w:t>
+      </w:r>
+    </w:p>
+    <w:p>
+      <w:pPr>
+        <w:rPr>
+          <w:rFonts w:ascii="Arial" w:hAnsi="Arial" w:cs="Arial"/>
+          <w:sz w:val="32"/>
+        </w:rPr>
+      </w:pPr>
+    </w:p>
+    <w:p>
+      <w:pPr>
+        <w:pStyle w:val="Heading2"/>
+      </w:pPr>
+      <w:bookmarkStart w:id="12" w:name="_Toc150254908"/>
+      <w:r>
         <w:t>FR-12: Clients should be able to manage system users.</w:t>
+      </w:r>
+      <w:bookmarkEnd w:id="12"/>
+    </w:p>
+    <w:p>
+      <w:pPr>
+        <w:rPr>
+          <w:rFonts w:ascii="Arial" w:hAnsi="Arial" w:cs="Arial"/>
+          <w:sz w:val="32"/>
+        </w:rPr>
+      </w:pPr>
+      <w:r>
+        <w:rPr>
+          <w:rFonts w:ascii="Arial" w:hAnsi="Arial" w:cs="Arial"/>
+          <w:sz w:val="32"/>
+        </w:rPr>
+        <w:t>(Only on Desktop application)</w:t>
       </w:r>
     </w:p>
     <w:p>
@@ -1689,17 +4071,27 @@
     </w:p>
     <w:p>
       <w:pPr>
-        <w:rPr>
-          <w:rFonts w:ascii="Arial" w:hAnsi="Arial" w:cs="Arial"/>
-          <w:sz w:val="32"/>
-        </w:rPr>
-      </w:pPr>
-      <w:r>
-        <w:rPr>
-          <w:rFonts w:ascii="Arial" w:hAnsi="Arial" w:cs="Arial"/>
-          <w:sz w:val="32"/>
-        </w:rPr>
+        <w:pStyle w:val="Heading2"/>
+      </w:pPr>
+      <w:bookmarkStart w:id="13" w:name="_Toc150254909"/>
+      <w:r>
         <w:t>FR-13: Clients should be able to manage system products.</w:t>
+      </w:r>
+      <w:bookmarkEnd w:id="13"/>
+    </w:p>
+    <w:p>
+      <w:pPr>
+        <w:rPr>
+          <w:rFonts w:ascii="Arial" w:hAnsi="Arial" w:cs="Arial"/>
+          <w:sz w:val="32"/>
+        </w:rPr>
+      </w:pPr>
+      <w:r>
+        <w:rPr>
+          <w:rFonts w:ascii="Arial" w:hAnsi="Arial" w:cs="Arial"/>
+          <w:sz w:val="32"/>
+        </w:rPr>
+        <w:t>(Only on Desktop application)</w:t>
       </w:r>
     </w:p>
     <w:p>
@@ -1729,17 +4121,27 @@
     </w:p>
     <w:p>
       <w:pPr>
-        <w:rPr>
-          <w:rFonts w:ascii="Arial" w:hAnsi="Arial" w:cs="Arial"/>
-          <w:sz w:val="32"/>
-        </w:rPr>
-      </w:pPr>
-      <w:r>
-        <w:rPr>
-          <w:rFonts w:ascii="Arial" w:hAnsi="Arial" w:cs="Arial"/>
-          <w:sz w:val="32"/>
-        </w:rPr>
+        <w:pStyle w:val="Heading2"/>
+      </w:pPr>
+      <w:bookmarkStart w:id="14" w:name="_Toc150254910"/>
+      <w:r>
         <w:t>FR-14: Clients should be able to review their information.</w:t>
+      </w:r>
+      <w:bookmarkEnd w:id="14"/>
+    </w:p>
+    <w:p>
+      <w:pPr>
+        <w:rPr>
+          <w:rFonts w:ascii="Arial" w:hAnsi="Arial" w:cs="Arial"/>
+          <w:sz w:val="32"/>
+        </w:rPr>
+      </w:pPr>
+      <w:r>
+        <w:rPr>
+          <w:rFonts w:ascii="Arial" w:hAnsi="Arial" w:cs="Arial"/>
+          <w:sz w:val="32"/>
+        </w:rPr>
+        <w:t>(Both on Desktop and Web applications)</w:t>
       </w:r>
     </w:p>
     <w:p>
@@ -1761,14 +4163,107 @@
     </w:p>
     <w:p>
       <w:pPr>
+        <w:rPr>
+          <w:rFonts w:ascii="Arial" w:hAnsi="Arial" w:cs="Arial"/>
+          <w:i/>
+          <w:sz w:val="28"/>
+        </w:rPr>
+      </w:pPr>
+    </w:p>
+    <w:p>
+      <w:pPr>
+        <w:pStyle w:val="Heading2"/>
+      </w:pPr>
+      <w:bookmarkStart w:id="15" w:name="_Toc150254911"/>
+      <w:r>
+        <w:t>FR-1</w:t>
+      </w:r>
+      <w:r>
+        <w:t>5</w:t>
+      </w:r>
+      <w:r>
+        <w:t xml:space="preserve">: </w:t>
+      </w:r>
+      <w:r>
+        <w:t xml:space="preserve">Customers should be able to redeem products using </w:t>
+      </w:r>
+      <w:proofErr w:type="spellStart"/>
+      <w:r>
+        <w:t>NutriPoints</w:t>
+      </w:r>
+      <w:proofErr w:type="spellEnd"/>
+      <w:r>
+        <w:t>.</w:t>
+      </w:r>
+      <w:bookmarkEnd w:id="15"/>
+    </w:p>
+    <w:p>
+      <w:pPr>
+        <w:rPr>
+          <w:rFonts w:ascii="Arial" w:hAnsi="Arial" w:cs="Arial"/>
+          <w:sz w:val="32"/>
+        </w:rPr>
+      </w:pPr>
+      <w:r>
+        <w:rPr>
+          <w:rFonts w:ascii="Arial" w:hAnsi="Arial" w:cs="Arial"/>
+          <w:sz w:val="32"/>
+        </w:rPr>
+        <w:t>(Only on Web application)</w:t>
+      </w:r>
+    </w:p>
+    <w:p>
+      <w:pPr>
+        <w:rPr>
+          <w:rFonts w:ascii="Arial" w:hAnsi="Arial" w:cs="Arial"/>
+          <w:i/>
+          <w:sz w:val="28"/>
+        </w:rPr>
+      </w:pPr>
+      <w:r>
+        <w:rPr>
+          <w:rFonts w:ascii="Arial" w:hAnsi="Arial" w:cs="Arial"/>
+          <w:i/>
+          <w:sz w:val="28"/>
+        </w:rPr>
+        <w:t>Part of the algorithmic part</w:t>
+      </w:r>
+      <w:r>
+        <w:rPr>
+          <w:rFonts w:ascii="Arial" w:hAnsi="Arial" w:cs="Arial"/>
+          <w:i/>
+          <w:sz w:val="28"/>
+        </w:rPr>
+        <w:t>.</w:t>
+      </w:r>
+    </w:p>
+    <w:p>
+      <w:pPr>
+        <w:rPr>
+          <w:rFonts w:ascii="Arial" w:hAnsi="Arial" w:cs="Arial"/>
+          <w:i/>
+          <w:sz w:val="28"/>
+        </w:rPr>
+      </w:pPr>
+    </w:p>
+    <w:p>
+      <w:pPr>
+        <w:rPr>
+          <w:rFonts w:ascii="Arial" w:hAnsi="Arial" w:cs="Arial"/>
+          <w:sz w:val="32"/>
+        </w:rPr>
+      </w:pPr>
+    </w:p>
+    <w:p>
+      <w:pPr>
         <w:pStyle w:val="Heading1"/>
         <w:jc w:val="center"/>
       </w:pPr>
-      <w:bookmarkStart w:id="1" w:name="_Toc149643589"/>
+      <w:bookmarkStart w:id="16" w:name="_Toc150254912"/>
       <w:r>
         <w:t>MSCW table</w:t>
       </w:r>
-      <w:bookmarkEnd w:id="1"/>
+      <w:bookmarkEnd w:id="16"/>
     </w:p>
     <w:p>
       <w:pPr>
@@ -1842,33 +4337,31 @@
         <w:pStyle w:val="Heading1"/>
         <w:jc w:val="center"/>
       </w:pPr>
-      <w:bookmarkStart w:id="2" w:name="_Toc149643590"/>
+      <w:bookmarkStart w:id="17" w:name="_Toc150254913"/>
       <w:r>
         <w:t>Use Cases</w:t>
       </w:r>
-      <w:bookmarkEnd w:id="2"/>
-    </w:p>
-    <w:p>
-      <w:pPr>
-        <w:rPr>
-          <w:rFonts w:ascii="Arial" w:hAnsi="Arial" w:cs="Arial"/>
-          <w:sz w:val="32"/>
-        </w:rPr>
-      </w:pPr>
-    </w:p>
-    <w:p>
-      <w:pPr>
-        <w:rPr>
-          <w:rFonts w:ascii="Arial" w:hAnsi="Arial" w:cs="Arial"/>
-          <w:sz w:val="32"/>
-        </w:rPr>
-      </w:pPr>
-      <w:r>
-        <w:rPr>
-          <w:rFonts w:ascii="Arial" w:hAnsi="Arial" w:cs="Arial"/>
-          <w:sz w:val="32"/>
-        </w:rPr>
-        <w:t xml:space="preserve">UC-01: Login </w:t>
+      <w:bookmarkEnd w:id="17"/>
+    </w:p>
+    <w:p>
+      <w:pPr>
+        <w:rPr>
+          <w:rFonts w:ascii="Arial" w:hAnsi="Arial" w:cs="Arial"/>
+          <w:sz w:val="32"/>
+        </w:rPr>
+      </w:pPr>
+    </w:p>
+    <w:p>
+      <w:pPr>
+        <w:pStyle w:val="Heading2"/>
+      </w:pPr>
+      <w:bookmarkStart w:id="18" w:name="_Toc150254914"/>
+      <w:r>
+        <w:t>UC-01: Login</w:t>
+      </w:r>
+      <w:bookmarkEnd w:id="18"/>
+      <w:r>
+        <w:t xml:space="preserve"> </w:t>
       </w:r>
     </w:p>
     <w:p>
@@ -2002,7 +4495,14 @@
           <w:rFonts w:ascii="Arial" w:hAnsi="Arial" w:cs="Arial"/>
           <w:sz w:val="32"/>
         </w:rPr>
-        <w:t>2a: Wrong credentials</w:t>
+        <w:t>3</w:t>
+      </w:r>
+      <w:r>
+        <w:rPr>
+          <w:rFonts w:ascii="Arial" w:hAnsi="Arial" w:cs="Arial"/>
+          <w:sz w:val="32"/>
+        </w:rPr>
+        <w:t>a: Wrong credentials</w:t>
       </w:r>
     </w:p>
     <w:p>
@@ -2037,8 +4537,24 @@
           <w:rFonts w:ascii="Arial" w:hAnsi="Arial" w:cs="Arial"/>
           <w:sz w:val="32"/>
         </w:rPr>
-        <w:t>2b: Actor is logged</w:t>
-      </w:r>
+        <w:t>3</w:t>
+      </w:r>
+      <w:r>
+        <w:rPr>
+          <w:rFonts w:ascii="Arial" w:hAnsi="Arial" w:cs="Arial"/>
+          <w:sz w:val="32"/>
+        </w:rPr>
+        <w:t xml:space="preserve">b: Actor is </w:t>
+      </w:r>
+      <w:proofErr w:type="gramStart"/>
+      <w:r>
+        <w:rPr>
+          <w:rFonts w:ascii="Arial" w:hAnsi="Arial" w:cs="Arial"/>
+          <w:sz w:val="32"/>
+        </w:rPr>
+        <w:t>logged</w:t>
+      </w:r>
+      <w:proofErr w:type="gramEnd"/>
     </w:p>
     <w:p>
       <w:pPr>
@@ -2067,30 +4583,16 @@
           <w:sz w:val="32"/>
         </w:rPr>
       </w:pPr>
-      <w:r>
-        <w:rPr>
-          <w:rFonts w:ascii="Arial" w:hAnsi="Arial" w:cs="Arial"/>
-          <w:sz w:val="32"/>
-        </w:rPr>
-        <w:pict w14:anchorId="24A2E3CC">
-          <v:rect id="_x0000_i1087" style="width:0;height:1.5pt" o:hralign="center" o:hrstd="t" o:hr="t" fillcolor="#a0a0a0" stroked="f"/>
-        </w:pict>
-      </w:r>
-    </w:p>
-    <w:p>
-      <w:pPr>
-        <w:rPr>
-          <w:rFonts w:ascii="Arial" w:hAnsi="Arial" w:cs="Arial"/>
-          <w:sz w:val="32"/>
-        </w:rPr>
-      </w:pPr>
-      <w:r>
-        <w:rPr>
-          <w:rFonts w:ascii="Arial" w:hAnsi="Arial" w:cs="Arial"/>
-          <w:sz w:val="32"/>
-        </w:rPr>
+    </w:p>
+    <w:p>
+      <w:pPr>
+        <w:pStyle w:val="Heading2"/>
+      </w:pPr>
+      <w:bookmarkStart w:id="19" w:name="_Toc150254915"/>
+      <w:r>
         <w:t>UC-02: Register</w:t>
       </w:r>
+      <w:bookmarkEnd w:id="19"/>
     </w:p>
     <w:p>
       <w:pPr>
@@ -2264,7 +4766,14 @@
           <w:sz w:val="32"/>
         </w:rPr>
         <w:lastRenderedPageBreak/>
-        <w:t>2a: Wrong data</w:t>
+        <w:t>3</w:t>
+      </w:r>
+      <w:r>
+        <w:rPr>
+          <w:rFonts w:ascii="Arial" w:hAnsi="Arial" w:cs="Arial"/>
+          <w:sz w:val="32"/>
+        </w:rPr>
+        <w:t>a: Wrong data</w:t>
       </w:r>
     </w:p>
     <w:p>
@@ -2299,8 +4808,31 @@
           <w:rFonts w:ascii="Arial" w:hAnsi="Arial" w:cs="Arial"/>
           <w:sz w:val="32"/>
         </w:rPr>
-        <w:t>2b: Actor is created</w:t>
-      </w:r>
+        <w:t>3a</w:t>
+      </w:r>
+      <w:r>
+        <w:rPr>
+          <w:rFonts w:ascii="Arial" w:hAnsi="Arial" w:cs="Arial"/>
+          <w:sz w:val="32"/>
+        </w:rPr>
+        <w:t xml:space="preserve">: Actor </w:t>
+      </w:r>
+      <w:r>
+        <w:rPr>
+          <w:rFonts w:ascii="Arial" w:hAnsi="Arial" w:cs="Arial"/>
+          <w:sz w:val="32"/>
+        </w:rPr>
+        <w:t xml:space="preserve">already </w:t>
+      </w:r>
+      <w:proofErr w:type="gramStart"/>
+      <w:r>
+        <w:rPr>
+          <w:rFonts w:ascii="Arial" w:hAnsi="Arial" w:cs="Arial"/>
+          <w:sz w:val="32"/>
+        </w:rPr>
+        <w:t>exists</w:t>
+      </w:r>
+      <w:proofErr w:type="gramEnd"/>
     </w:p>
     <w:p>
       <w:pPr>
@@ -2349,29 +4881,23 @@
           <w:sz w:val="32"/>
         </w:rPr>
       </w:pPr>
-      <w:r>
-        <w:rPr>
-          <w:rFonts w:ascii="Arial" w:hAnsi="Arial" w:cs="Arial"/>
-          <w:sz w:val="32"/>
-        </w:rPr>
-        <w:pict w14:anchorId="1809DD42">
-          <v:rect id="_x0000_i1088" style="width:0;height:1.5pt" o:hralign="center" o:hrstd="t" o:hr="t" fillcolor="#a0a0a0" stroked="f"/>
-        </w:pict>
-      </w:r>
-    </w:p>
-    <w:p>
-      <w:pPr>
-        <w:rPr>
-          <w:rFonts w:ascii="Arial" w:hAnsi="Arial" w:cs="Arial"/>
-          <w:sz w:val="32"/>
-        </w:rPr>
-      </w:pPr>
-      <w:r>
-        <w:rPr>
-          <w:rFonts w:ascii="Arial" w:hAnsi="Arial" w:cs="Arial"/>
-          <w:sz w:val="32"/>
-        </w:rPr>
-        <w:t xml:space="preserve">UC-03: Resetting password </w:t>
+    </w:p>
+    <w:p>
+      <w:pPr>
+        <w:pStyle w:val="Heading2"/>
+      </w:pPr>
+      <w:bookmarkStart w:id="20" w:name="_Toc150254916"/>
+      <w:r>
+        <w:t xml:space="preserve">UC-03: Resetting </w:t>
+      </w:r>
+      <w:proofErr w:type="gramStart"/>
+      <w:r>
+        <w:t>password</w:t>
+      </w:r>
+      <w:bookmarkEnd w:id="20"/>
+      <w:proofErr w:type="gramEnd"/>
+      <w:r>
+        <w:t xml:space="preserve"> </w:t>
       </w:r>
     </w:p>
     <w:p>
@@ -2553,30 +5079,16 @@
           <w:sz w:val="32"/>
         </w:rPr>
       </w:pPr>
-      <w:r>
-        <w:rPr>
-          <w:rFonts w:ascii="Arial" w:hAnsi="Arial" w:cs="Arial"/>
-          <w:sz w:val="32"/>
-        </w:rPr>
-        <w:pict w14:anchorId="4D79DFC7">
-          <v:rect id="_x0000_i1089" style="width:0;height:1.5pt" o:hralign="center" o:hrstd="t" o:hr="t" fillcolor="#a0a0a0" stroked="f"/>
-        </w:pict>
-      </w:r>
-    </w:p>
-    <w:p>
-      <w:pPr>
-        <w:rPr>
-          <w:rFonts w:ascii="Arial" w:hAnsi="Arial" w:cs="Arial"/>
-          <w:sz w:val="32"/>
-        </w:rPr>
-      </w:pPr>
-      <w:r>
-        <w:rPr>
-          <w:rFonts w:ascii="Arial" w:hAnsi="Arial" w:cs="Arial"/>
-          <w:sz w:val="32"/>
-        </w:rPr>
+    </w:p>
+    <w:p>
+      <w:pPr>
+        <w:pStyle w:val="Heading2"/>
+      </w:pPr>
+      <w:bookmarkStart w:id="21" w:name="_Toc150254917"/>
+      <w:r>
         <w:t>UC-04: Products search</w:t>
       </w:r>
+      <w:bookmarkEnd w:id="21"/>
     </w:p>
     <w:p>
       <w:pPr>
@@ -2746,30 +5258,16 @@
           <w:sz w:val="32"/>
         </w:rPr>
       </w:pPr>
-      <w:r>
-        <w:rPr>
-          <w:rFonts w:ascii="Arial" w:hAnsi="Arial" w:cs="Arial"/>
-          <w:sz w:val="32"/>
-        </w:rPr>
-        <w:pict w14:anchorId="578AB4FA">
-          <v:rect id="_x0000_i1090" style="width:0;height:1.5pt" o:hralign="center" o:hrstd="t" o:hr="t" fillcolor="#a0a0a0" stroked="f"/>
-        </w:pict>
-      </w:r>
-    </w:p>
-    <w:p>
-      <w:pPr>
-        <w:rPr>
-          <w:rFonts w:ascii="Arial" w:hAnsi="Arial" w:cs="Arial"/>
-          <w:sz w:val="32"/>
-        </w:rPr>
-      </w:pPr>
-      <w:r>
-        <w:rPr>
-          <w:rFonts w:ascii="Arial" w:hAnsi="Arial" w:cs="Arial"/>
-          <w:sz w:val="32"/>
-        </w:rPr>
+    </w:p>
+    <w:p>
+      <w:pPr>
+        <w:pStyle w:val="Heading2"/>
+      </w:pPr>
+      <w:bookmarkStart w:id="22" w:name="_Toc150254918"/>
+      <w:r>
         <w:t>UC-05: Products filter</w:t>
       </w:r>
+      <w:bookmarkEnd w:id="22"/>
     </w:p>
     <w:p>
       <w:pPr>
@@ -2918,30 +5416,16 @@
           <w:sz w:val="32"/>
         </w:rPr>
       </w:pPr>
-      <w:r>
-        <w:rPr>
-          <w:rFonts w:ascii="Arial" w:hAnsi="Arial" w:cs="Arial"/>
-          <w:sz w:val="32"/>
-        </w:rPr>
-        <w:pict w14:anchorId="7F4DB2EF">
-          <v:rect id="_x0000_i1091" style="width:0;height:1.5pt" o:hralign="center" o:hrstd="t" o:hr="t" fillcolor="#a0a0a0" stroked="f"/>
-        </w:pict>
-      </w:r>
-    </w:p>
-    <w:p>
-      <w:pPr>
-        <w:rPr>
-          <w:rFonts w:ascii="Arial" w:hAnsi="Arial" w:cs="Arial"/>
-          <w:sz w:val="32"/>
-        </w:rPr>
-      </w:pPr>
-      <w:r>
-        <w:rPr>
-          <w:rFonts w:ascii="Arial" w:hAnsi="Arial" w:cs="Arial"/>
-          <w:sz w:val="32"/>
-        </w:rPr>
+    </w:p>
+    <w:p>
+      <w:pPr>
+        <w:pStyle w:val="Heading2"/>
+      </w:pPr>
+      <w:bookmarkStart w:id="23" w:name="_Toc150254919"/>
+      <w:r>
         <w:t>UC-06: Products sorting</w:t>
       </w:r>
+      <w:bookmarkEnd w:id="23"/>
     </w:p>
     <w:p>
       <w:pPr>
@@ -3075,37 +5559,19 @@
           <w:sz w:val="32"/>
         </w:rPr>
       </w:pPr>
-      <w:r>
-        <w:rPr>
-          <w:rFonts w:ascii="Arial" w:hAnsi="Arial" w:cs="Arial"/>
-          <w:sz w:val="32"/>
-        </w:rPr>
-        <w:pict w14:anchorId="62D66C0A">
-          <v:rect id="_x0000_i1092" style="width:0;height:1.5pt" o:hralign="center" o:hrstd="t" o:hr="t" fillcolor="#a0a0a0" stroked="f"/>
-        </w:pict>
-      </w:r>
-    </w:p>
-    <w:p>
-      <w:pPr>
-        <w:rPr>
-          <w:rFonts w:ascii="Arial" w:hAnsi="Arial" w:cs="Arial"/>
-          <w:sz w:val="32"/>
-        </w:rPr>
-      </w:pPr>
-      <w:r>
-        <w:rPr>
-          <w:rFonts w:ascii="Arial" w:hAnsi="Arial" w:cs="Arial"/>
-          <w:sz w:val="32"/>
-        </w:rPr>
+    </w:p>
+    <w:p>
+      <w:pPr>
+        <w:pStyle w:val="Heading2"/>
+      </w:pPr>
+      <w:bookmarkStart w:id="24" w:name="_Toc150254920"/>
+      <w:r>
         <w:t>UC-07</w:t>
       </w:r>
       <w:r>
-        <w:rPr>
-          <w:rFonts w:ascii="Arial" w:hAnsi="Arial" w:cs="Arial"/>
-          <w:sz w:val="32"/>
-        </w:rPr>
         <w:t>: Products details page</w:t>
       </w:r>
+      <w:bookmarkEnd w:id="24"/>
     </w:p>
     <w:p>
       <w:pPr>
@@ -3174,7 +5640,6 @@
           <w:rFonts w:ascii="Arial" w:hAnsi="Arial" w:cs="Arial"/>
           <w:sz w:val="32"/>
         </w:rPr>
-        <w:lastRenderedPageBreak/>
         <w:t>Actor clicks on the product component</w:t>
       </w:r>
     </w:p>
@@ -3195,6 +5660,7 @@
           <w:rFonts w:ascii="Arial" w:hAnsi="Arial" w:cs="Arial"/>
           <w:sz w:val="32"/>
         </w:rPr>
+        <w:lastRenderedPageBreak/>
         <w:t>The system opens a new page with the product details</w:t>
       </w:r>
     </w:p>
@@ -3255,30 +5721,21 @@
           <w:sz w:val="32"/>
         </w:rPr>
       </w:pPr>
-      <w:r>
-        <w:rPr>
-          <w:rFonts w:ascii="Arial" w:hAnsi="Arial" w:cs="Arial"/>
-          <w:sz w:val="32"/>
-        </w:rPr>
-        <w:pict w14:anchorId="56FBA727">
-          <v:rect id="_x0000_i1093" style="width:0;height:1.5pt" o:hralign="center" o:bullet="t" o:hrstd="t" o:hr="t" fillcolor="#a0a0a0" stroked="f"/>
-        </w:pict>
-      </w:r>
-    </w:p>
-    <w:p>
-      <w:pPr>
-        <w:rPr>
-          <w:rFonts w:ascii="Arial" w:hAnsi="Arial" w:cs="Arial"/>
-          <w:sz w:val="32"/>
-        </w:rPr>
-      </w:pPr>
-      <w:r>
-        <w:rPr>
-          <w:rFonts w:ascii="Arial" w:hAnsi="Arial" w:cs="Arial"/>
-          <w:sz w:val="32"/>
-        </w:rPr>
-        <w:t>UC-08: Adding products to shopping cart</w:t>
-      </w:r>
+    </w:p>
+    <w:p>
+      <w:pPr>
+        <w:pStyle w:val="Heading2"/>
+      </w:pPr>
+      <w:bookmarkStart w:id="25" w:name="_Toc150254921"/>
+      <w:r>
+        <w:t xml:space="preserve">UC-08: Adding products to shopping </w:t>
+      </w:r>
+      <w:proofErr w:type="gramStart"/>
+      <w:r>
+        <w:t>cart</w:t>
+      </w:r>
+      <w:bookmarkEnd w:id="25"/>
+      <w:proofErr w:type="gramEnd"/>
     </w:p>
     <w:p>
       <w:pPr>
@@ -3476,30 +5933,21 @@
           <w:sz w:val="32"/>
         </w:rPr>
       </w:pPr>
-      <w:r>
-        <w:rPr>
-          <w:rFonts w:ascii="Arial" w:hAnsi="Arial" w:cs="Arial"/>
-          <w:sz w:val="32"/>
-        </w:rPr>
-        <w:pict w14:anchorId="0F48761C">
-          <v:rect id="_x0000_i1094" style="width:0;height:1.5pt" o:hralign="center" o:bullet="t" o:hrstd="t" o:hr="t" fillcolor="#a0a0a0" stroked="f"/>
-        </w:pict>
-      </w:r>
-    </w:p>
-    <w:p>
-      <w:pPr>
-        <w:rPr>
-          <w:rFonts w:ascii="Arial" w:hAnsi="Arial" w:cs="Arial"/>
-          <w:sz w:val="32"/>
-        </w:rPr>
-      </w:pPr>
-      <w:r>
-        <w:rPr>
-          <w:rFonts w:ascii="Arial" w:hAnsi="Arial" w:cs="Arial"/>
-          <w:sz w:val="32"/>
-        </w:rPr>
-        <w:t>UC-09: Shopping cart displays current order</w:t>
-      </w:r>
+    </w:p>
+    <w:p>
+      <w:pPr>
+        <w:pStyle w:val="Heading2"/>
+      </w:pPr>
+      <w:bookmarkStart w:id="26" w:name="_Toc150254922"/>
+      <w:r>
+        <w:t xml:space="preserve">UC-09: Shopping cart displays current </w:t>
+      </w:r>
+      <w:proofErr w:type="gramStart"/>
+      <w:r>
+        <w:t>order</w:t>
+      </w:r>
+      <w:bookmarkEnd w:id="26"/>
+      <w:proofErr w:type="gramEnd"/>
     </w:p>
     <w:p>
       <w:pPr>
@@ -3610,22 +6058,22 @@
           <w:rFonts w:ascii="Arial" w:hAnsi="Arial" w:cs="Arial"/>
           <w:sz w:val="32"/>
         </w:rPr>
+        <w:t>Extensions:</w:t>
+      </w:r>
+    </w:p>
+    <w:p>
+      <w:pPr>
+        <w:rPr>
+          <w:rFonts w:ascii="Arial" w:hAnsi="Arial" w:cs="Arial"/>
+          <w:sz w:val="32"/>
+        </w:rPr>
+      </w:pPr>
+      <w:r>
+        <w:rPr>
+          <w:rFonts w:ascii="Arial" w:hAnsi="Arial" w:cs="Arial"/>
+          <w:sz w:val="32"/>
+        </w:rPr>
         <w:lastRenderedPageBreak/>
-        <w:t>Extensions:</w:t>
-      </w:r>
-    </w:p>
-    <w:p>
-      <w:pPr>
-        <w:rPr>
-          <w:rFonts w:ascii="Arial" w:hAnsi="Arial" w:cs="Arial"/>
-          <w:sz w:val="32"/>
-        </w:rPr>
-      </w:pPr>
-      <w:r>
-        <w:rPr>
-          <w:rFonts w:ascii="Arial" w:hAnsi="Arial" w:cs="Arial"/>
-          <w:sz w:val="32"/>
-        </w:rPr>
         <w:t>3a: The shopping cart is empty</w:t>
       </w:r>
     </w:p>
@@ -3656,30 +6104,21 @@
           <w:sz w:val="32"/>
         </w:rPr>
       </w:pPr>
-      <w:r>
-        <w:rPr>
-          <w:rFonts w:ascii="Arial" w:hAnsi="Arial" w:cs="Arial"/>
-          <w:sz w:val="32"/>
-        </w:rPr>
-        <w:pict w14:anchorId="69E7DC12">
-          <v:rect id="_x0000_i1095" style="width:0;height:1.5pt" o:hralign="center" o:hrstd="t" o:hr="t" fillcolor="#a0a0a0" stroked="f"/>
-        </w:pict>
-      </w:r>
-    </w:p>
-    <w:p>
-      <w:pPr>
-        <w:rPr>
-          <w:rFonts w:ascii="Arial" w:hAnsi="Arial" w:cs="Arial"/>
-          <w:sz w:val="32"/>
-        </w:rPr>
-      </w:pPr>
-      <w:r>
-        <w:rPr>
-          <w:rFonts w:ascii="Arial" w:hAnsi="Arial" w:cs="Arial"/>
-          <w:sz w:val="32"/>
-        </w:rPr>
-        <w:t>UC-10: Making order</w:t>
-      </w:r>
+    </w:p>
+    <w:p>
+      <w:pPr>
+        <w:pStyle w:val="Heading2"/>
+      </w:pPr>
+      <w:bookmarkStart w:id="27" w:name="_Toc150254923"/>
+      <w:r>
+        <w:t xml:space="preserve">UC-10: Making </w:t>
+      </w:r>
+      <w:proofErr w:type="gramStart"/>
+      <w:r>
+        <w:t>order</w:t>
+      </w:r>
+      <w:bookmarkEnd w:id="27"/>
+      <w:proofErr w:type="gramEnd"/>
     </w:p>
     <w:p>
       <w:pPr>
@@ -3970,30 +6409,31 @@
           <w:sz w:val="32"/>
         </w:rPr>
       </w:pPr>
-      <w:r>
-        <w:rPr>
-          <w:rFonts w:ascii="Arial" w:hAnsi="Arial" w:cs="Arial"/>
-          <w:sz w:val="32"/>
-        </w:rPr>
-        <w:pict w14:anchorId="7EF29ED0">
-          <v:rect id="_x0000_i1096" style="width:0;height:1.5pt" o:hralign="center" o:hrstd="t" o:hr="t" fillcolor="#a0a0a0" stroked="f"/>
-        </w:pict>
-      </w:r>
-    </w:p>
-    <w:p>
-      <w:pPr>
-        <w:rPr>
-          <w:rFonts w:ascii="Arial" w:hAnsi="Arial" w:cs="Arial"/>
-          <w:sz w:val="32"/>
-        </w:rPr>
-      </w:pPr>
-      <w:r>
-        <w:rPr>
-          <w:rFonts w:ascii="Arial" w:hAnsi="Arial" w:cs="Arial"/>
-          <w:sz w:val="32"/>
-        </w:rPr>
+    </w:p>
+    <w:p>
+      <w:pPr>
+        <w:pStyle w:val="Heading2"/>
+      </w:pPr>
+      <w:bookmarkStart w:id="28" w:name="_Toc150254924"/>
+      <w:r>
         <w:t>UC-11: Orders history feature</w:t>
       </w:r>
+      <w:bookmarkEnd w:id="28"/>
+    </w:p>
+    <w:p>
+      <w:pPr>
+        <w:rPr>
+          <w:rFonts w:ascii="Arial" w:hAnsi="Arial" w:cs="Arial"/>
+          <w:sz w:val="32"/>
+        </w:rPr>
+      </w:pPr>
+      <w:r>
+        <w:rPr>
+          <w:rFonts w:ascii="Arial" w:hAnsi="Arial" w:cs="Arial"/>
+          <w:sz w:val="32"/>
+        </w:rPr>
+        <w:t>Actor: Owner, Staff, Customer and Guest</w:t>
+      </w:r>
     </w:p>
     <w:p>
       <w:pPr>
@@ -4008,21 +6448,6 @@
           <w:sz w:val="32"/>
         </w:rPr>
         <w:lastRenderedPageBreak/>
-        <w:t>Actor: Owner, Staff, Customer and Guest</w:t>
-      </w:r>
-    </w:p>
-    <w:p>
-      <w:pPr>
-        <w:rPr>
-          <w:rFonts w:ascii="Arial" w:hAnsi="Arial" w:cs="Arial"/>
-          <w:sz w:val="32"/>
-        </w:rPr>
-      </w:pPr>
-      <w:r>
-        <w:rPr>
-          <w:rFonts w:ascii="Arial" w:hAnsi="Arial" w:cs="Arial"/>
-          <w:sz w:val="32"/>
-        </w:rPr>
         <w:t>Main Success Scenario:</w:t>
       </w:r>
     </w:p>
@@ -4170,44 +6595,22 @@
           <w:sz w:val="32"/>
         </w:rPr>
       </w:pPr>
-      <w:r>
-        <w:rPr>
-          <w:rFonts w:ascii="Arial" w:hAnsi="Arial" w:cs="Arial"/>
-          <w:sz w:val="32"/>
-        </w:rPr>
-        <w:pict w14:anchorId="3CC39091">
-          <v:rect id="_x0000_i1097" style="width:0;height:1.5pt" o:hralign="center" o:hrstd="t" o:hr="t" fillcolor="#a0a0a0" stroked="f"/>
-        </w:pict>
-      </w:r>
-    </w:p>
-    <w:p>
-      <w:pPr>
-        <w:rPr>
-          <w:rFonts w:ascii="Arial" w:hAnsi="Arial" w:cs="Arial"/>
-          <w:sz w:val="32"/>
-        </w:rPr>
-      </w:pPr>
-      <w:r>
-        <w:rPr>
-          <w:rFonts w:ascii="Arial" w:hAnsi="Arial" w:cs="Arial"/>
-          <w:sz w:val="32"/>
-        </w:rPr>
+    </w:p>
+    <w:p>
+      <w:pPr>
+        <w:pStyle w:val="Heading2"/>
+      </w:pPr>
+      <w:bookmarkStart w:id="29" w:name="_Toc150254925"/>
+      <w:r>
         <w:t>UC-12</w:t>
       </w:r>
       <w:r>
-        <w:rPr>
-          <w:rFonts w:ascii="Arial" w:hAnsi="Arial" w:cs="Arial"/>
-          <w:sz w:val="32"/>
-        </w:rPr>
         <w:t xml:space="preserve">: </w:t>
       </w:r>
       <w:r>
-        <w:rPr>
-          <w:rFonts w:ascii="Arial" w:hAnsi="Arial" w:cs="Arial"/>
-          <w:sz w:val="32"/>
-        </w:rPr>
         <w:t>Users creation</w:t>
       </w:r>
+      <w:bookmarkEnd w:id="29"/>
     </w:p>
     <w:p>
       <w:pPr>
@@ -4457,44 +6860,29 @@
           <w:sz w:val="32"/>
         </w:rPr>
       </w:pPr>
-      <w:r>
-        <w:rPr>
-          <w:rFonts w:ascii="Arial" w:hAnsi="Arial" w:cs="Arial"/>
-          <w:sz w:val="32"/>
-        </w:rPr>
-        <w:pict w14:anchorId="358DE005">
-          <v:rect id="_x0000_i1098" style="width:0;height:1.5pt" o:hralign="center" o:hrstd="t" o:hr="t" fillcolor="#a0a0a0" stroked="f"/>
-        </w:pict>
-      </w:r>
-    </w:p>
-    <w:p>
-      <w:pPr>
-        <w:rPr>
-          <w:rFonts w:ascii="Arial" w:hAnsi="Arial" w:cs="Arial"/>
-          <w:sz w:val="32"/>
-        </w:rPr>
-      </w:pPr>
-      <w:r>
-        <w:rPr>
-          <w:rFonts w:ascii="Arial" w:hAnsi="Arial" w:cs="Arial"/>
-          <w:sz w:val="32"/>
-        </w:rPr>
+    </w:p>
+    <w:p>
+      <w:pPr>
+        <w:pStyle w:val="Heading2"/>
+      </w:pPr>
+      <w:bookmarkStart w:id="30" w:name="_Toc150254926"/>
+      <w:r>
         <w:t>Use Case UC-13: Updating User Details</w:t>
       </w:r>
-    </w:p>
-    <w:p>
-      <w:pPr>
-        <w:rPr>
-          <w:rFonts w:ascii="Arial" w:hAnsi="Arial" w:cs="Arial"/>
-          <w:sz w:val="32"/>
-        </w:rPr>
-      </w:pPr>
-      <w:r>
-        <w:rPr>
-          <w:rFonts w:ascii="Arial" w:hAnsi="Arial" w:cs="Arial"/>
-          <w:sz w:val="32"/>
-        </w:rPr>
-        <w:lastRenderedPageBreak/>
+      <w:bookmarkEnd w:id="30"/>
+    </w:p>
+    <w:p>
+      <w:pPr>
+        <w:rPr>
+          <w:rFonts w:ascii="Arial" w:hAnsi="Arial" w:cs="Arial"/>
+          <w:sz w:val="32"/>
+        </w:rPr>
+      </w:pPr>
+      <w:r>
+        <w:rPr>
+          <w:rFonts w:ascii="Arial" w:hAnsi="Arial" w:cs="Arial"/>
+          <w:sz w:val="32"/>
+        </w:rPr>
         <w:t>Actor: Owner</w:t>
       </w:r>
     </w:p>
@@ -4530,6 +6918,7 @@
           <w:rFonts w:ascii="Arial" w:hAnsi="Arial" w:cs="Arial"/>
           <w:sz w:val="32"/>
         </w:rPr>
+        <w:lastRenderedPageBreak/>
         <w:t>Actor navigates to the "Users" page.</w:t>
       </w:r>
     </w:p>
@@ -4737,26 +7126,16 @@
           <w:sz w:val="32"/>
         </w:rPr>
       </w:pPr>
-      <w:r>
-        <w:pict w14:anchorId="1ED7F563">
-          <v:rect id="_x0000_i1099" style="width:0;height:1.5pt" o:hralign="center" o:hrstd="t" o:hr="t" fillcolor="#a0a0a0" stroked="f"/>
-        </w:pict>
-      </w:r>
-    </w:p>
-    <w:p>
-      <w:pPr>
-        <w:rPr>
-          <w:rFonts w:ascii="Arial" w:hAnsi="Arial" w:cs="Arial"/>
-          <w:sz w:val="32"/>
-        </w:rPr>
-      </w:pPr>
-      <w:r>
-        <w:rPr>
-          <w:rFonts w:ascii="Arial" w:hAnsi="Arial" w:cs="Arial"/>
-          <w:sz w:val="32"/>
-        </w:rPr>
+    </w:p>
+    <w:p>
+      <w:pPr>
+        <w:pStyle w:val="Heading2"/>
+      </w:pPr>
+      <w:bookmarkStart w:id="31" w:name="_Toc150254927"/>
+      <w:r>
         <w:t>Use Case UC-14: Deleting User</w:t>
       </w:r>
+      <w:bookmarkEnd w:id="31"/>
     </w:p>
     <w:p>
       <w:pPr>
@@ -4905,7 +7284,6 @@
           <w:rFonts w:ascii="Arial" w:hAnsi="Arial" w:cs="Arial"/>
           <w:sz w:val="32"/>
         </w:rPr>
-        <w:lastRenderedPageBreak/>
         <w:t>The system removes the user's data from the database.</w:t>
       </w:r>
     </w:p>
@@ -4956,6 +7334,7 @@
           <w:rFonts w:ascii="Arial" w:hAnsi="Arial" w:cs="Arial"/>
           <w:sz w:val="32"/>
         </w:rPr>
+        <w:lastRenderedPageBreak/>
         <w:t>The system does not delete the user, and the user remains in the system.</w:t>
       </w:r>
     </w:p>
@@ -4966,26 +7345,16 @@
           <w:sz w:val="32"/>
         </w:rPr>
       </w:pPr>
-      <w:r>
-        <w:pict w14:anchorId="5DED9B13">
-          <v:rect id="_x0000_i1100" style="width:0;height:1.5pt" o:hralign="center" o:hrstd="t" o:hr="t" fillcolor="#a0a0a0" stroked="f"/>
-        </w:pict>
-      </w:r>
-    </w:p>
-    <w:p>
-      <w:pPr>
-        <w:rPr>
-          <w:rFonts w:ascii="Arial" w:hAnsi="Arial" w:cs="Arial"/>
-          <w:sz w:val="32"/>
-        </w:rPr>
-      </w:pPr>
-      <w:r>
-        <w:rPr>
-          <w:rFonts w:ascii="Arial" w:hAnsi="Arial" w:cs="Arial"/>
-          <w:sz w:val="32"/>
-        </w:rPr>
+    </w:p>
+    <w:p>
+      <w:pPr>
+        <w:pStyle w:val="Heading2"/>
+      </w:pPr>
+      <w:bookmarkStart w:id="32" w:name="_Toc150254928"/>
+      <w:r>
         <w:t>Use Case UC-15: Reading User Details</w:t>
       </w:r>
+      <w:bookmarkEnd w:id="32"/>
     </w:p>
     <w:p>
       <w:pPr>
@@ -5134,27 +7503,357 @@
           <w:sz w:val="32"/>
         </w:rPr>
       </w:pPr>
-      <w:r>
-        <w:pict w14:anchorId="7F630602">
-          <v:rect id="_x0000_i1101" style="width:0;height:1.5pt" o:hralign="center" o:hrstd="t" o:hr="t" fillcolor="#a0a0a0" stroked="f"/>
-        </w:pict>
-      </w:r>
-    </w:p>
-    <w:p>
-      <w:pPr>
-        <w:rPr>
-          <w:rFonts w:ascii="Arial" w:hAnsi="Arial" w:cs="Arial"/>
-          <w:sz w:val="32"/>
-        </w:rPr>
-      </w:pPr>
-    </w:p>
-    <w:p>
-      <w:pPr>
-        <w:rPr>
-          <w:rFonts w:ascii="Arial" w:hAnsi="Arial" w:cs="Arial"/>
-          <w:sz w:val="32"/>
-        </w:rPr>
-      </w:pPr>
+    </w:p>
+    <w:p>
+      <w:pPr>
+        <w:pStyle w:val="Heading2"/>
+      </w:pPr>
+      <w:bookmarkStart w:id="33" w:name="_Toc150254929"/>
+      <w:r>
+        <w:t>Use Case UC-1</w:t>
+      </w:r>
+      <w:r>
+        <w:t>6</w:t>
+      </w:r>
+      <w:r>
+        <w:t xml:space="preserve">: </w:t>
+      </w:r>
+      <w:r>
+        <w:t xml:space="preserve">Redeeming Product with </w:t>
+      </w:r>
+      <w:proofErr w:type="spellStart"/>
+      <w:r>
+        <w:t>NutriPoints</w:t>
+      </w:r>
+      <w:bookmarkEnd w:id="33"/>
+      <w:proofErr w:type="spellEnd"/>
+    </w:p>
+    <w:p>
+      <w:pPr>
+        <w:rPr>
+          <w:rFonts w:ascii="Arial" w:hAnsi="Arial" w:cs="Arial"/>
+          <w:sz w:val="32"/>
+        </w:rPr>
+      </w:pPr>
+      <w:r>
+        <w:rPr>
+          <w:rFonts w:ascii="Arial" w:hAnsi="Arial" w:cs="Arial"/>
+          <w:sz w:val="32"/>
+        </w:rPr>
+        <w:t xml:space="preserve">Actor: </w:t>
+      </w:r>
+      <w:r>
+        <w:rPr>
+          <w:rFonts w:ascii="Arial" w:hAnsi="Arial" w:cs="Arial"/>
+          <w:sz w:val="32"/>
+        </w:rPr>
+        <w:t>Customer</w:t>
+      </w:r>
+    </w:p>
+    <w:p>
+      <w:pPr>
+        <w:rPr>
+          <w:rFonts w:ascii="Arial" w:hAnsi="Arial" w:cs="Arial"/>
+          <w:sz w:val="32"/>
+        </w:rPr>
+      </w:pPr>
+      <w:r>
+        <w:rPr>
+          <w:rFonts w:ascii="Arial" w:hAnsi="Arial" w:cs="Arial"/>
+          <w:sz w:val="32"/>
+        </w:rPr>
+        <w:t>Main Success Scenario:</w:t>
+      </w:r>
+    </w:p>
+    <w:p>
+      <w:pPr>
+        <w:pStyle w:val="ListParagraph"/>
+        <w:numPr>
+          <w:ilvl w:val="0"/>
+          <w:numId w:val="21"/>
+        </w:numPr>
+        <w:rPr>
+          <w:rFonts w:ascii="Arial" w:hAnsi="Arial" w:cs="Arial"/>
+          <w:sz w:val="32"/>
+        </w:rPr>
+      </w:pPr>
+      <w:r>
+        <w:rPr>
+          <w:rFonts w:ascii="Arial" w:hAnsi="Arial" w:cs="Arial"/>
+          <w:sz w:val="32"/>
+        </w:rPr>
+        <w:t>Actor navigates to the "</w:t>
+      </w:r>
+      <w:r>
+        <w:rPr>
+          <w:rFonts w:ascii="Arial" w:hAnsi="Arial" w:cs="Arial"/>
+          <w:sz w:val="32"/>
+        </w:rPr>
+        <w:t>Products</w:t>
+      </w:r>
+      <w:r>
+        <w:rPr>
+          <w:rFonts w:ascii="Arial" w:hAnsi="Arial" w:cs="Arial"/>
+          <w:sz w:val="32"/>
+        </w:rPr>
+        <w:t>" page.</w:t>
+      </w:r>
+    </w:p>
+    <w:p>
+      <w:pPr>
+        <w:pStyle w:val="ListParagraph"/>
+        <w:numPr>
+          <w:ilvl w:val="0"/>
+          <w:numId w:val="21"/>
+        </w:numPr>
+        <w:rPr>
+          <w:rFonts w:ascii="Arial" w:hAnsi="Arial" w:cs="Arial"/>
+          <w:sz w:val="32"/>
+        </w:rPr>
+      </w:pPr>
+      <w:r>
+        <w:rPr>
+          <w:rFonts w:ascii="Arial" w:hAnsi="Arial" w:cs="Arial"/>
+          <w:sz w:val="32"/>
+        </w:rPr>
+        <w:t>Actor selects a product with the category of “</w:t>
+      </w:r>
+      <w:proofErr w:type="gramStart"/>
+      <w:r>
+        <w:rPr>
+          <w:rFonts w:ascii="Arial" w:hAnsi="Arial" w:cs="Arial"/>
+          <w:sz w:val="32"/>
+        </w:rPr>
+        <w:t>Redeem</w:t>
+      </w:r>
+      <w:proofErr w:type="gramEnd"/>
+      <w:r>
+        <w:rPr>
+          <w:rFonts w:ascii="Arial" w:hAnsi="Arial" w:cs="Arial"/>
+          <w:sz w:val="32"/>
+        </w:rPr>
+        <w:t>”</w:t>
+      </w:r>
+    </w:p>
+    <w:p>
+      <w:pPr>
+        <w:pStyle w:val="ListParagraph"/>
+        <w:numPr>
+          <w:ilvl w:val="0"/>
+          <w:numId w:val="21"/>
+        </w:numPr>
+        <w:rPr>
+          <w:rFonts w:ascii="Arial" w:hAnsi="Arial" w:cs="Arial"/>
+          <w:sz w:val="32"/>
+        </w:rPr>
+      </w:pPr>
+      <w:r>
+        <w:rPr>
+          <w:rFonts w:ascii="Arial" w:hAnsi="Arial" w:cs="Arial"/>
+          <w:sz w:val="32"/>
+        </w:rPr>
+        <w:t xml:space="preserve">Actor adds it to the shopping </w:t>
+      </w:r>
+      <w:proofErr w:type="gramStart"/>
+      <w:r>
+        <w:rPr>
+          <w:rFonts w:ascii="Arial" w:hAnsi="Arial" w:cs="Arial"/>
+          <w:sz w:val="32"/>
+        </w:rPr>
+        <w:t>cart</w:t>
+      </w:r>
+      <w:proofErr w:type="gramEnd"/>
+    </w:p>
+    <w:p>
+      <w:pPr>
+        <w:pStyle w:val="ListParagraph"/>
+        <w:numPr>
+          <w:ilvl w:val="0"/>
+          <w:numId w:val="21"/>
+        </w:numPr>
+        <w:rPr>
+          <w:rFonts w:ascii="Arial" w:hAnsi="Arial" w:cs="Arial"/>
+          <w:sz w:val="32"/>
+        </w:rPr>
+      </w:pPr>
+      <w:r>
+        <w:rPr>
+          <w:rFonts w:ascii="Arial" w:hAnsi="Arial" w:cs="Arial"/>
+          <w:sz w:val="32"/>
+        </w:rPr>
+        <w:t xml:space="preserve">Actor makes the </w:t>
+      </w:r>
+      <w:proofErr w:type="gramStart"/>
+      <w:r>
+        <w:rPr>
+          <w:rFonts w:ascii="Arial" w:hAnsi="Arial" w:cs="Arial"/>
+          <w:sz w:val="32"/>
+        </w:rPr>
+        <w:t>order</w:t>
+      </w:r>
+      <w:proofErr w:type="gramEnd"/>
+    </w:p>
+    <w:p>
+      <w:pPr>
+        <w:pStyle w:val="ListParagraph"/>
+        <w:numPr>
+          <w:ilvl w:val="0"/>
+          <w:numId w:val="21"/>
+        </w:numPr>
+        <w:rPr>
+          <w:rFonts w:ascii="Arial" w:hAnsi="Arial" w:cs="Arial"/>
+          <w:sz w:val="32"/>
+        </w:rPr>
+      </w:pPr>
+      <w:r>
+        <w:rPr>
+          <w:rFonts w:ascii="Arial" w:hAnsi="Arial" w:cs="Arial"/>
+          <w:sz w:val="32"/>
+        </w:rPr>
+        <w:t xml:space="preserve">System checks the order </w:t>
+      </w:r>
+      <w:proofErr w:type="gramStart"/>
+      <w:r>
+        <w:rPr>
+          <w:rFonts w:ascii="Arial" w:hAnsi="Arial" w:cs="Arial"/>
+          <w:sz w:val="32"/>
+        </w:rPr>
+        <w:t>validity</w:t>
+      </w:r>
+      <w:proofErr w:type="gramEnd"/>
+    </w:p>
+    <w:p>
+      <w:pPr>
+        <w:pStyle w:val="ListParagraph"/>
+        <w:numPr>
+          <w:ilvl w:val="0"/>
+          <w:numId w:val="21"/>
+        </w:numPr>
+        <w:rPr>
+          <w:rFonts w:ascii="Arial" w:hAnsi="Arial" w:cs="Arial"/>
+          <w:sz w:val="32"/>
+        </w:rPr>
+      </w:pPr>
+      <w:r>
+        <w:rPr>
+          <w:rFonts w:ascii="Arial" w:hAnsi="Arial" w:cs="Arial"/>
+          <w:sz w:val="32"/>
+        </w:rPr>
+        <w:t xml:space="preserve">System makes the order with the redeemed </w:t>
+      </w:r>
+      <w:proofErr w:type="gramStart"/>
+      <w:r>
+        <w:rPr>
+          <w:rFonts w:ascii="Arial" w:hAnsi="Arial" w:cs="Arial"/>
+          <w:sz w:val="32"/>
+        </w:rPr>
+        <w:t>product</w:t>
+      </w:r>
+      <w:proofErr w:type="gramEnd"/>
+    </w:p>
+    <w:p>
+      <w:pPr>
+        <w:rPr>
+          <w:rFonts w:ascii="Arial" w:hAnsi="Arial" w:cs="Arial"/>
+          <w:sz w:val="32"/>
+        </w:rPr>
+      </w:pPr>
+      <w:r>
+        <w:rPr>
+          <w:rFonts w:ascii="Arial" w:hAnsi="Arial" w:cs="Arial"/>
+          <w:sz w:val="32"/>
+        </w:rPr>
+        <w:t>Extensions:</w:t>
+      </w:r>
+    </w:p>
+    <w:p>
+      <w:pPr>
+        <w:rPr>
+          <w:rFonts w:ascii="Arial" w:hAnsi="Arial" w:cs="Arial"/>
+          <w:sz w:val="32"/>
+        </w:rPr>
+      </w:pPr>
+      <w:r>
+        <w:rPr>
+          <w:rFonts w:ascii="Arial" w:hAnsi="Arial" w:cs="Arial"/>
+          <w:sz w:val="32"/>
+        </w:rPr>
+        <w:t>5</w:t>
+      </w:r>
+      <w:r>
+        <w:rPr>
+          <w:rFonts w:ascii="Arial" w:hAnsi="Arial" w:cs="Arial"/>
+          <w:sz w:val="32"/>
+        </w:rPr>
+        <w:t xml:space="preserve">a: </w:t>
+      </w:r>
+      <w:r>
+        <w:rPr>
+          <w:rFonts w:ascii="Arial" w:hAnsi="Arial" w:cs="Arial"/>
+          <w:sz w:val="32"/>
+        </w:rPr>
+        <w:t xml:space="preserve">Actor doesn’t have enough </w:t>
+      </w:r>
+      <w:proofErr w:type="spellStart"/>
+      <w:r>
+        <w:rPr>
+          <w:rFonts w:ascii="Arial" w:hAnsi="Arial" w:cs="Arial"/>
+          <w:sz w:val="32"/>
+        </w:rPr>
+        <w:t>NutriPoints</w:t>
+      </w:r>
+      <w:proofErr w:type="spellEnd"/>
+      <w:r>
+        <w:rPr>
+          <w:rFonts w:ascii="Arial" w:hAnsi="Arial" w:cs="Arial"/>
+          <w:sz w:val="32"/>
+        </w:rPr>
+        <w:t>.</w:t>
+      </w:r>
+    </w:p>
+    <w:p>
+      <w:pPr>
+        <w:pStyle w:val="ListParagraph"/>
+        <w:numPr>
+          <w:ilvl w:val="0"/>
+          <w:numId w:val="3"/>
+        </w:numPr>
+        <w:rPr>
+          <w:rFonts w:ascii="Arial" w:hAnsi="Arial" w:cs="Arial"/>
+          <w:sz w:val="32"/>
+        </w:rPr>
+      </w:pPr>
+      <w:r>
+        <w:rPr>
+          <w:rFonts w:ascii="Arial" w:hAnsi="Arial" w:cs="Arial"/>
+          <w:sz w:val="32"/>
+        </w:rPr>
+        <w:lastRenderedPageBreak/>
+        <w:t xml:space="preserve">The system displays an error message indicating that the requested </w:t>
+      </w:r>
+      <w:r>
+        <w:rPr>
+          <w:rFonts w:ascii="Arial" w:hAnsi="Arial" w:cs="Arial"/>
+          <w:sz w:val="32"/>
+        </w:rPr>
+        <w:t xml:space="preserve">product needs more </w:t>
+      </w:r>
+      <w:proofErr w:type="spellStart"/>
+      <w:r>
+        <w:rPr>
+          <w:rFonts w:ascii="Arial" w:hAnsi="Arial" w:cs="Arial"/>
+          <w:sz w:val="32"/>
+        </w:rPr>
+        <w:t>NutriPoints</w:t>
+      </w:r>
+      <w:proofErr w:type="spellEnd"/>
+      <w:r>
+        <w:rPr>
+          <w:rFonts w:ascii="Arial" w:hAnsi="Arial" w:cs="Arial"/>
+          <w:sz w:val="32"/>
+        </w:rPr>
+        <w:t>.</w:t>
+      </w:r>
     </w:p>
     <w:p>
       <w:pPr>
@@ -5236,12 +7935,12 @@
 <w:numbering xmlns:wpc="http://schemas.microsoft.com/office/word/2010/wordprocessingCanvas" xmlns:cx="http://schemas.microsoft.com/office/drawing/2014/chartex" xmlns:cx1="http://schemas.microsoft.com/office/drawing/2015/9/8/chartex" xmlns:cx2="http://schemas.microsoft.com/office/drawing/2015/10/21/chartex" xmlns:cx3="http://schemas.microsoft.com/office/drawing/2016/5/9/chartex" xmlns:cx4="http://schemas.microsoft.com/office/drawing/2016/5/10/chartex" xmlns:cx5="http://schemas.microsoft.com/office/drawing/2016/5/11/chartex" xmlns:cx6="http://schemas.microsoft.com/office/drawing/2016/5/12/chartex" xmlns:cx7="http://schemas.microsoft.com/office/drawing/2016/5/13/chartex" xmlns:cx8="http://schemas.microsoft.com/office/drawing/2016/5/14/chartex" xmlns:mc="http://schemas.openxmlformats.org/markup-compatibility/2006" xmlns:aink="http://schemas.microsoft.com/office/drawing/2016/ink" xmlns:am3d="http://schemas.microsoft.com/office/drawing/2017/model3d" xmlns:o="urn:schemas-microsoft-com:office:office" xmlns:oel="http://schemas.microsoft.com/office/2019/extlst" xmlns:r="http://schemas.openxmlformats.org/officeDocument/2006/relationships" xmlns:m="http://schemas.openxmlformats.org/officeDocument/2006/math" xmlns:v="urn:schemas-microsoft-com:vml" xmlns:wp14="http://schemas.microsoft.com/office/word/2010/wordprocessingDrawing" xmlns:wp="http://schemas.openxmlformats.org/drawingml/2006/wordprocessingDrawing" xmlns:w10="urn:schemas-microsoft-com:office:word" xmlns:w="http://schemas.openxmlformats.org/wordprocessingml/2006/main" xmlns:w14="http://schemas.microsoft.com/office/word/2010/wordml" xmlns:w15="http://schemas.microsoft.com/office/word/2012/wordml" xmlns:w16cex="http://schemas.microsoft.com/office/word/2018/wordml/cex" xmlns:w16cid="http://schemas.microsoft.com/office/word/2016/wordml/cid" xmlns:w16="http://schemas.microsoft.com/office/word/2018/wordml" xmlns:w16sdtdh="http://schemas.microsoft.com/office/word/2020/wordml/sdtdatahash" xmlns:w16se="http://schemas.microsoft.com/office/word/2015/wordml/symex" xmlns:wpg="http://schemas.microsoft.com/office/word/2010/wordprocessingGroup" xmlns:wpi="http://schemas.microsoft.com/office/word/2010/wordprocessingInk" xmlns:wne="http://schemas.microsoft.com/office/word/2006/wordml" xmlns:wps="http://schemas.microsoft.com/office/word/2010/wordprocessingShape" mc:Ignorable="w14 w15 w16se w16cid w16 w16cex w16sdtdh wp14">
   <w:numPicBullet w:numPicBulletId="0">
     <w:pict>
-      <v:rect id="_x0000_i1146" style="width:0;height:1.5pt" o:hralign="center" o:bullet="t" o:hrstd="t" o:hr="t" fillcolor="#a0a0a0" stroked="f"/>
+      <v:rect id="_x0000_i1112" style="width:0;height:1.5pt" o:hralign="center" o:bullet="t" o:hrstd="t" o:hr="t" fillcolor="#a0a0a0" stroked="f"/>
     </w:pict>
   </w:numPicBullet>
   <w:numPicBullet w:numPicBulletId="1">
     <w:pict>
-      <v:rect id="_x0000_i1147" style="width:0;height:1.5pt" o:hralign="center" o:bullet="t" o:hrstd="t" o:hr="t" fillcolor="#a0a0a0" stroked="f"/>
+      <v:rect id="_x0000_i1113" style="width:0;height:1.5pt" o:hralign="center" o:bullet="t" o:hrstd="t" o:hr="t" fillcolor="#a0a0a0" stroked="f"/>
     </w:pict>
   </w:numPicBullet>
   <w:abstractNum w:abstractNumId="0" w15:restartNumberingAfterBreak="0">
@@ -6515,6 +9214,95 @@
     </w:lvl>
   </w:abstractNum>
   <w:abstractNum w:abstractNumId="14" w15:restartNumberingAfterBreak="0">
+    <w:nsid w:val="5146380A"/>
+    <w:multiLevelType w:val="hybridMultilevel"/>
+    <w:tmpl w:val="B672A97A"/>
+    <w:lvl w:ilvl="0" w:tplc="FFFFFFFF">
+      <w:start w:val="1"/>
+      <w:numFmt w:val="decimal"/>
+      <w:lvlText w:val="%1."/>
+      <w:lvlJc w:val="left"/>
+      <w:pPr>
+        <w:ind w:left="720" w:hanging="360"/>
+      </w:pPr>
+      <w:rPr>
+        <w:rFonts w:hint="default"/>
+      </w:rPr>
+    </w:lvl>
+    <w:lvl w:ilvl="1" w:tplc="FFFFFFFF" w:tentative="1">
+      <w:start w:val="1"/>
+      <w:numFmt w:val="lowerLetter"/>
+      <w:lvlText w:val="%2."/>
+      <w:lvlJc w:val="left"/>
+      <w:pPr>
+        <w:ind w:left="1440" w:hanging="360"/>
+      </w:pPr>
+    </w:lvl>
+    <w:lvl w:ilvl="2" w:tplc="FFFFFFFF" w:tentative="1">
+      <w:start w:val="1"/>
+      <w:numFmt w:val="lowerRoman"/>
+      <w:lvlText w:val="%3."/>
+      <w:lvlJc w:val="right"/>
+      <w:pPr>
+        <w:ind w:left="2160" w:hanging="180"/>
+      </w:pPr>
+    </w:lvl>
+    <w:lvl w:ilvl="3" w:tplc="FFFFFFFF" w:tentative="1">
+      <w:start w:val="1"/>
+      <w:numFmt w:val="decimal"/>
+      <w:lvlText w:val="%4."/>
+      <w:lvlJc w:val="left"/>
+      <w:pPr>
+        <w:ind w:left="2880" w:hanging="360"/>
+      </w:pPr>
+    </w:lvl>
+    <w:lvl w:ilvl="4" w:tplc="FFFFFFFF" w:tentative="1">
+      <w:start w:val="1"/>
+      <w:numFmt w:val="lowerLetter"/>
+      <w:lvlText w:val="%5."/>
+      <w:lvlJc w:val="left"/>
+      <w:pPr>
+        <w:ind w:left="3600" w:hanging="360"/>
+      </w:pPr>
+    </w:lvl>
+    <w:lvl w:ilvl="5" w:tplc="FFFFFFFF" w:tentative="1">
+      <w:start w:val="1"/>
+      <w:numFmt w:val="lowerRoman"/>
+      <w:lvlText w:val="%6."/>
+      <w:lvlJc w:val="right"/>
+      <w:pPr>
+        <w:ind w:left="4320" w:hanging="180"/>
+      </w:pPr>
+    </w:lvl>
+    <w:lvl w:ilvl="6" w:tplc="FFFFFFFF" w:tentative="1">
+      <w:start w:val="1"/>
+      <w:numFmt w:val="decimal"/>
+      <w:lvlText w:val="%7."/>
+      <w:lvlJc w:val="left"/>
+      <w:pPr>
+        <w:ind w:left="5040" w:hanging="360"/>
+      </w:pPr>
+    </w:lvl>
+    <w:lvl w:ilvl="7" w:tplc="FFFFFFFF" w:tentative="1">
+      <w:start w:val="1"/>
+      <w:numFmt w:val="lowerLetter"/>
+      <w:lvlText w:val="%8."/>
+      <w:lvlJc w:val="left"/>
+      <w:pPr>
+        <w:ind w:left="5760" w:hanging="360"/>
+      </w:pPr>
+    </w:lvl>
+    <w:lvl w:ilvl="8" w:tplc="FFFFFFFF" w:tentative="1">
+      <w:start w:val="1"/>
+      <w:numFmt w:val="lowerRoman"/>
+      <w:lvlText w:val="%9."/>
+      <w:lvlJc w:val="right"/>
+      <w:pPr>
+        <w:ind w:left="6480" w:hanging="180"/>
+      </w:pPr>
+    </w:lvl>
+  </w:abstractNum>
+  <w:abstractNum w:abstractNumId="15" w15:restartNumberingAfterBreak="0">
     <w:nsid w:val="52CA4927"/>
     <w:multiLevelType w:val="hybridMultilevel"/>
     <w:tmpl w:val="49501748"/>
@@ -6603,7 +9391,7 @@
       </w:pPr>
     </w:lvl>
   </w:abstractNum>
-  <w:abstractNum w:abstractNumId="15" w15:restartNumberingAfterBreak="0">
+  <w:abstractNum w:abstractNumId="16" w15:restartNumberingAfterBreak="0">
     <w:nsid w:val="540B610D"/>
     <w:multiLevelType w:val="hybridMultilevel"/>
     <w:tmpl w:val="C1149098"/>
@@ -6692,7 +9480,7 @@
       </w:pPr>
     </w:lvl>
   </w:abstractNum>
-  <w:abstractNum w:abstractNumId="16" w15:restartNumberingAfterBreak="0">
+  <w:abstractNum w:abstractNumId="17" w15:restartNumberingAfterBreak="0">
     <w:nsid w:val="637E151C"/>
     <w:multiLevelType w:val="hybridMultilevel"/>
     <w:tmpl w:val="C1149098"/>
@@ -6781,7 +9569,7 @@
       </w:pPr>
     </w:lvl>
   </w:abstractNum>
-  <w:abstractNum w:abstractNumId="17" w15:restartNumberingAfterBreak="0">
+  <w:abstractNum w:abstractNumId="18" w15:restartNumberingAfterBreak="0">
     <w:nsid w:val="6CB22821"/>
     <w:multiLevelType w:val="hybridMultilevel"/>
     <w:tmpl w:val="607CDC20"/>
@@ -6870,7 +9658,7 @@
       </w:pPr>
     </w:lvl>
   </w:abstractNum>
-  <w:abstractNum w:abstractNumId="18" w15:restartNumberingAfterBreak="0">
+  <w:abstractNum w:abstractNumId="19" w15:restartNumberingAfterBreak="0">
     <w:nsid w:val="74C86367"/>
     <w:multiLevelType w:val="hybridMultilevel"/>
     <w:tmpl w:val="DAB4B01C"/>
@@ -6959,7 +9747,7 @@
       </w:pPr>
     </w:lvl>
   </w:abstractNum>
-  <w:abstractNum w:abstractNumId="19" w15:restartNumberingAfterBreak="0">
+  <w:abstractNum w:abstractNumId="20" w15:restartNumberingAfterBreak="0">
     <w:nsid w:val="7EE27AF4"/>
     <w:multiLevelType w:val="hybridMultilevel"/>
     <w:tmpl w:val="F50EAB38"/>
@@ -7058,7 +9846,7 @@
     <w:abstractNumId w:val="3"/>
   </w:num>
   <w:num w:numId="4" w16cid:durableId="1677150380">
-    <w:abstractNumId w:val="18"/>
+    <w:abstractNumId w:val="19"/>
   </w:num>
   <w:num w:numId="5" w16cid:durableId="2023508646">
     <w:abstractNumId w:val="10"/>
@@ -7070,7 +9858,7 @@
     <w:abstractNumId w:val="7"/>
   </w:num>
   <w:num w:numId="8" w16cid:durableId="1141077270">
-    <w:abstractNumId w:val="15"/>
+    <w:abstractNumId w:val="16"/>
   </w:num>
   <w:num w:numId="9" w16cid:durableId="704060875">
     <w:abstractNumId w:val="1"/>
@@ -7079,7 +9867,7 @@
     <w:abstractNumId w:val="5"/>
   </w:num>
   <w:num w:numId="11" w16cid:durableId="1832090021">
-    <w:abstractNumId w:val="16"/>
+    <w:abstractNumId w:val="17"/>
   </w:num>
   <w:num w:numId="12" w16cid:durableId="1860460267">
     <w:abstractNumId w:val="2"/>
@@ -7088,13 +9876,13 @@
     <w:abstractNumId w:val="13"/>
   </w:num>
   <w:num w:numId="14" w16cid:durableId="1064832490">
-    <w:abstractNumId w:val="14"/>
+    <w:abstractNumId w:val="15"/>
   </w:num>
   <w:num w:numId="15" w16cid:durableId="981228063">
-    <w:abstractNumId w:val="17"/>
+    <w:abstractNumId w:val="18"/>
   </w:num>
   <w:num w:numId="16" w16cid:durableId="2145730458">
-    <w:abstractNumId w:val="19"/>
+    <w:abstractNumId w:val="20"/>
   </w:num>
   <w:num w:numId="17" w16cid:durableId="844975928">
     <w:abstractNumId w:val="9"/>
@@ -7107,6 +9895,9 @@
   </w:num>
   <w:num w:numId="20" w16cid:durableId="1995983009">
     <w:abstractNumId w:val="6"/>
+  </w:num>
+  <w:num w:numId="21" w16cid:durableId="143591146">
+    <w:abstractNumId w:val="14"/>
   </w:num>
 </w:numbering>
 </file>
@@ -7509,7 +10300,7 @@
   <w:style w:type="paragraph" w:default="1" w:styleId="Normal">
     <w:name w:val="Normal"/>
     <w:qFormat/>
-    <w:rsid w:val="00502EE3"/>
+    <w:rsid w:val="00031666"/>
   </w:style>
   <w:style w:type="paragraph" w:styleId="Heading1">
     <w:name w:val="heading 1"/>
@@ -7530,6 +10321,28 @@
       <w:color w:val="2E74B5" w:themeColor="accent1" w:themeShade="BF"/>
       <w:sz w:val="32"/>
       <w:szCs w:val="32"/>
+    </w:rPr>
+  </w:style>
+  <w:style w:type="paragraph" w:styleId="Heading2">
+    <w:name w:val="heading 2"/>
+    <w:basedOn w:val="Normal"/>
+    <w:next w:val="Normal"/>
+    <w:link w:val="Heading2Char"/>
+    <w:uiPriority w:val="9"/>
+    <w:unhideWhenUsed/>
+    <w:qFormat/>
+    <w:rsid w:val="0062134F"/>
+    <w:pPr>
+      <w:keepNext/>
+      <w:keepLines/>
+      <w:spacing w:before="40" w:after="0"/>
+      <w:outlineLvl w:val="1"/>
+    </w:pPr>
+    <w:rPr>
+      <w:rFonts w:asciiTheme="majorHAnsi" w:eastAsiaTheme="majorEastAsia" w:hAnsiTheme="majorHAnsi" w:cstheme="majorBidi"/>
+      <w:color w:val="2E74B5" w:themeColor="accent1" w:themeShade="BF"/>
+      <w:sz w:val="26"/>
+      <w:szCs w:val="26"/>
     </w:rPr>
   </w:style>
   <w:style w:type="character" w:default="1" w:styleId="DefaultParagraphFont">
@@ -7659,6 +10472,32 @@
       <w:color w:val="0563C1" w:themeColor="hyperlink"/>
       <w:u w:val="single"/>
     </w:rPr>
+  </w:style>
+  <w:style w:type="character" w:customStyle="1" w:styleId="Heading2Char">
+    <w:name w:val="Heading 2 Char"/>
+    <w:basedOn w:val="DefaultParagraphFont"/>
+    <w:link w:val="Heading2"/>
+    <w:uiPriority w:val="9"/>
+    <w:rsid w:val="0062134F"/>
+    <w:rPr>
+      <w:rFonts w:asciiTheme="majorHAnsi" w:eastAsiaTheme="majorEastAsia" w:hAnsiTheme="majorHAnsi" w:cstheme="majorBidi"/>
+      <w:color w:val="2E74B5" w:themeColor="accent1" w:themeShade="BF"/>
+      <w:sz w:val="26"/>
+      <w:szCs w:val="26"/>
+    </w:rPr>
+  </w:style>
+  <w:style w:type="paragraph" w:styleId="TOC2">
+    <w:name w:val="toc 2"/>
+    <w:basedOn w:val="Normal"/>
+    <w:next w:val="Normal"/>
+    <w:autoRedefine/>
+    <w:uiPriority w:val="39"/>
+    <w:unhideWhenUsed/>
+    <w:rsid w:val="0062134F"/>
+    <w:pPr>
+      <w:spacing w:after="100"/>
+      <w:ind w:left="220"/>
+    </w:pPr>
   </w:style>
 </w:styles>
 </file>

</xml_diff>